<commit_message>
Merging Kayla's bugfix for interval report CLO
</commit_message>
<xml_diff>
--- a/documentation/Child Watch.docx
+++ b/documentation/Child Watch.docx
@@ -4,13 +4,6 @@
   <w:body>
     <w:sdt>
       <w:sdtPr>
-        <w:id w:val="-1261914200"/>
-        <w:docPartObj>
-          <w:docPartGallery w:val="Cover Pages"/>
-          <w:docPartUnique/>
-        </w:docPartObj>
-      </w:sdtPr>
-      <w:sdtEndPr>
         <w:rPr>
           <w:rFonts w:asciiTheme="majorHAnsi" w:eastAsiaTheme="majorEastAsia" w:hAnsiTheme="majorHAnsi" w:cstheme="majorBidi"/>
           <w:spacing w:val="-10"/>
@@ -18,7 +11,13 @@
           <w:sz w:val="56"/>
           <w:szCs w:val="56"/>
         </w:rPr>
-      </w:sdtEndPr>
+        <w:id w:val="-1261914200"/>
+        <w:docPartObj>
+          <w:docPartGallery w:val="Cover Pages"/>
+          <w:docPartUnique/>
+        </w:docPartObj>
+      </w:sdtPr>
+      <w:sdtEndPr/>
       <w:sdtContent>
         <w:p>
           <w:r>
@@ -126,7 +125,13 @@
         <w:pStyle w:val="Subtitle"/>
       </w:pPr>
       <w:r>
-        <w:t>Child roster system with reporting and sign in tracking.</w:t>
+        <w:t>Child roster system with sign in tracking</w:t>
+      </w:r>
+      <w:r>
+        <w:t xml:space="preserve"> and reporting</w:t>
+      </w:r>
+      <w:r>
+        <w:t>.</w:t>
       </w:r>
     </w:p>
     <w:p/>
@@ -291,13 +296,8 @@
                               </w:numPr>
                             </w:pPr>
                             <w:r>
-                              <w:t xml:space="preserve">Kayla </w:t>
+                              <w:t>Kayla Sparklin</w:t>
                             </w:r>
-                            <w:proofErr w:type="spellStart"/>
-                            <w:r>
-                              <w:t>Sparklin</w:t>
-                            </w:r>
-                            <w:proofErr w:type="spellEnd"/>
                             <w:r>
                               <w:tab/>
                             </w:r>
@@ -406,13 +406,8 @@
                         </w:numPr>
                       </w:pPr>
                       <w:r>
-                        <w:t xml:space="preserve">Kayla </w:t>
+                        <w:t>Kayla Sparklin</w:t>
                       </w:r>
-                      <w:proofErr w:type="spellStart"/>
-                      <w:r>
-                        <w:t>Sparklin</w:t>
-                      </w:r>
-                      <w:proofErr w:type="spellEnd"/>
                       <w:r>
                         <w:tab/>
                       </w:r>
@@ -463,6 +458,12 @@
     </w:p>
     <w:sdt>
       <w:sdtPr>
+        <w:rPr>
+          <w:rFonts w:asciiTheme="minorHAnsi" w:eastAsiaTheme="minorHAnsi" w:hAnsiTheme="minorHAnsi" w:cstheme="minorBidi"/>
+          <w:color w:val="auto"/>
+          <w:sz w:val="22"/>
+          <w:szCs w:val="22"/>
+        </w:rPr>
         <w:id w:val="-700404014"/>
         <w:docPartObj>
           <w:docPartGallery w:val="Table of Contents"/>
@@ -471,13 +472,9 @@
       </w:sdtPr>
       <w:sdtEndPr>
         <w:rPr>
-          <w:rFonts w:asciiTheme="minorHAnsi" w:eastAsiaTheme="minorHAnsi" w:hAnsiTheme="minorHAnsi" w:cstheme="minorBidi"/>
           <w:b/>
           <w:bCs/>
           <w:noProof/>
-          <w:color w:val="auto"/>
-          <w:sz w:val="22"/>
-          <w:szCs w:val="22"/>
         </w:rPr>
       </w:sdtEndPr>
       <w:sdtContent>
@@ -509,7 +506,7 @@
           <w:r>
             <w:fldChar w:fldCharType="separate"/>
           </w:r>
-          <w:hyperlink w:anchor="_Toc512014423" w:history="1">
+          <w:hyperlink w:anchor="_Toc512796184" w:history="1">
             <w:r>
               <w:rPr>
                 <w:rStyle w:val="Hyperlink"/>
@@ -536,7 +533,7 @@
                 <w:noProof/>
                 <w:webHidden/>
               </w:rPr>
-              <w:instrText xml:space="preserve"> PAGEREF _Toc512014423 \h </w:instrText>
+              <w:instrText xml:space="preserve"> PAGEREF _Toc512796184 \h </w:instrText>
             </w:r>
             <w:r>
               <w:rPr>
@@ -578,7 +575,7 @@
               <w:noProof/>
             </w:rPr>
           </w:pPr>
-          <w:hyperlink w:anchor="_Toc512014424" w:history="1">
+          <w:hyperlink w:anchor="_Toc512796185" w:history="1">
             <w:r>
               <w:rPr>
                 <w:rStyle w:val="Hyperlink"/>
@@ -606,7 +603,7 @@
                 <w:noProof/>
                 <w:webHidden/>
               </w:rPr>
-              <w:instrText xml:space="preserve"> PAGEREF _Toc512014424 \h </w:instrText>
+              <w:instrText xml:space="preserve"> PAGEREF _Toc512796185 \h </w:instrText>
             </w:r>
             <w:r>
               <w:rPr>
@@ -648,7 +645,7 @@
               <w:noProof/>
             </w:rPr>
           </w:pPr>
-          <w:hyperlink w:anchor="_Toc512014425" w:history="1">
+          <w:hyperlink w:anchor="_Toc512796186" w:history="1">
             <w:r>
               <w:rPr>
                 <w:rStyle w:val="Hyperlink"/>
@@ -676,7 +673,7 @@
                 <w:noProof/>
                 <w:webHidden/>
               </w:rPr>
-              <w:instrText xml:space="preserve"> PAGEREF _Toc512014425 \h </w:instrText>
+              <w:instrText xml:space="preserve"> PAGEREF _Toc512796186 \h </w:instrText>
             </w:r>
             <w:r>
               <w:rPr>
@@ -718,7 +715,7 @@
               <w:noProof/>
             </w:rPr>
           </w:pPr>
-          <w:hyperlink w:anchor="_Toc512014426" w:history="1">
+          <w:hyperlink w:anchor="_Toc512796187" w:history="1">
             <w:r>
               <w:rPr>
                 <w:rStyle w:val="Hyperlink"/>
@@ -745,7 +742,7 @@
                 <w:noProof/>
                 <w:webHidden/>
               </w:rPr>
-              <w:instrText xml:space="preserve"> PAGEREF _Toc512014426 \h </w:instrText>
+              <w:instrText xml:space="preserve"> PAGEREF _Toc512796187 \h </w:instrText>
             </w:r>
             <w:r>
               <w:rPr>
@@ -787,7 +784,7 @@
               <w:noProof/>
             </w:rPr>
           </w:pPr>
-          <w:hyperlink w:anchor="_Toc512014427" w:history="1">
+          <w:hyperlink w:anchor="_Toc512796188" w:history="1">
             <w:r>
               <w:rPr>
                 <w:rStyle w:val="Hyperlink"/>
@@ -814,7 +811,7 @@
                 <w:noProof/>
                 <w:webHidden/>
               </w:rPr>
-              <w:instrText xml:space="preserve"> PAGEREF _Toc512014427 \h </w:instrText>
+              <w:instrText xml:space="preserve"> PAGEREF _Toc512796188 \h </w:instrText>
             </w:r>
             <w:r>
               <w:rPr>
@@ -856,7 +853,7 @@
               <w:noProof/>
             </w:rPr>
           </w:pPr>
-          <w:hyperlink w:anchor="_Toc512014428" w:history="1">
+          <w:hyperlink w:anchor="_Toc512796189" w:history="1">
             <w:r>
               <w:rPr>
                 <w:rStyle w:val="Hyperlink"/>
@@ -883,7 +880,7 @@
                 <w:noProof/>
                 <w:webHidden/>
               </w:rPr>
-              <w:instrText xml:space="preserve"> PAGEREF _Toc512014428 \h </w:instrText>
+              <w:instrText xml:space="preserve"> PAGEREF _Toc512796189 \h </w:instrText>
             </w:r>
             <w:r>
               <w:rPr>
@@ -925,7 +922,7 @@
               <w:noProof/>
             </w:rPr>
           </w:pPr>
-          <w:hyperlink w:anchor="_Toc512014429" w:history="1">
+          <w:hyperlink w:anchor="_Toc512796190" w:history="1">
             <w:r>
               <w:rPr>
                 <w:rStyle w:val="Hyperlink"/>
@@ -952,7 +949,7 @@
                 <w:noProof/>
                 <w:webHidden/>
               </w:rPr>
-              <w:instrText xml:space="preserve"> PAGEREF _Toc512014429 \h </w:instrText>
+              <w:instrText xml:space="preserve"> PAGEREF _Toc512796190 \h </w:instrText>
             </w:r>
             <w:r>
               <w:rPr>
@@ -994,7 +991,7 @@
               <w:noProof/>
             </w:rPr>
           </w:pPr>
-          <w:hyperlink w:anchor="_Toc512014430" w:history="1">
+          <w:hyperlink w:anchor="_Toc512796191" w:history="1">
             <w:r>
               <w:rPr>
                 <w:rStyle w:val="Hyperlink"/>
@@ -1021,7 +1018,7 @@
                 <w:noProof/>
                 <w:webHidden/>
               </w:rPr>
-              <w:instrText xml:space="preserve"> PAGEREF _Toc512014430 \h </w:instrText>
+              <w:instrText xml:space="preserve"> PAGEREF _Toc512796191 \h </w:instrText>
             </w:r>
             <w:r>
               <w:rPr>
@@ -1063,7 +1060,7 @@
               <w:noProof/>
             </w:rPr>
           </w:pPr>
-          <w:hyperlink w:anchor="_Toc512014431" w:history="1">
+          <w:hyperlink w:anchor="_Toc512796192" w:history="1">
             <w:r>
               <w:rPr>
                 <w:rStyle w:val="Hyperlink"/>
@@ -1090,7 +1087,7 @@
                 <w:noProof/>
                 <w:webHidden/>
               </w:rPr>
-              <w:instrText xml:space="preserve"> PAGEREF _Toc512014431 \h </w:instrText>
+              <w:instrText xml:space="preserve"> PAGEREF _Toc512796192 \h </w:instrText>
             </w:r>
             <w:r>
               <w:rPr>
@@ -1132,7 +1129,7 @@
               <w:noProof/>
             </w:rPr>
           </w:pPr>
-          <w:hyperlink w:anchor="_Toc512014432" w:history="1">
+          <w:hyperlink w:anchor="_Toc512796193" w:history="1">
             <w:r>
               <w:rPr>
                 <w:rStyle w:val="Hyperlink"/>
@@ -1159,7 +1156,7 @@
                 <w:noProof/>
                 <w:webHidden/>
               </w:rPr>
-              <w:instrText xml:space="preserve"> PAGEREF _Toc512014432 \h </w:instrText>
+              <w:instrText xml:space="preserve"> PAGEREF _Toc512796193 \h </w:instrText>
             </w:r>
             <w:r>
               <w:rPr>
@@ -1201,7 +1198,7 @@
               <w:noProof/>
             </w:rPr>
           </w:pPr>
-          <w:hyperlink w:anchor="_Toc512014433" w:history="1">
+          <w:hyperlink w:anchor="_Toc512796194" w:history="1">
             <w:r>
               <w:rPr>
                 <w:rStyle w:val="Hyperlink"/>
@@ -1228,7 +1225,7 @@
                 <w:noProof/>
                 <w:webHidden/>
               </w:rPr>
-              <w:instrText xml:space="preserve"> PAGEREF _Toc512014433 \h </w:instrText>
+              <w:instrText xml:space="preserve"> PAGEREF _Toc512796194 \h </w:instrText>
             </w:r>
             <w:r>
               <w:rPr>
@@ -1270,7 +1267,7 @@
               <w:noProof/>
             </w:rPr>
           </w:pPr>
-          <w:hyperlink w:anchor="_Toc512014434" w:history="1">
+          <w:hyperlink w:anchor="_Toc512796195" w:history="1">
             <w:r>
               <w:rPr>
                 <w:rStyle w:val="Hyperlink"/>
@@ -1297,7 +1294,7 @@
                 <w:noProof/>
                 <w:webHidden/>
               </w:rPr>
-              <w:instrText xml:space="preserve"> PAGEREF _Toc512014434 \h </w:instrText>
+              <w:instrText xml:space="preserve"> PAGEREF _Toc512796195 \h </w:instrText>
             </w:r>
             <w:r>
               <w:rPr>
@@ -1339,7 +1336,7 @@
               <w:noProof/>
             </w:rPr>
           </w:pPr>
-          <w:hyperlink w:anchor="_Toc512014435" w:history="1">
+          <w:hyperlink w:anchor="_Toc512796196" w:history="1">
             <w:r>
               <w:rPr>
                 <w:rStyle w:val="Hyperlink"/>
@@ -1366,7 +1363,7 @@
                 <w:noProof/>
                 <w:webHidden/>
               </w:rPr>
-              <w:instrText xml:space="preserve"> PAGEREF _Toc512014435 \h </w:instrText>
+              <w:instrText xml:space="preserve"> PAGEREF _Toc512796196 \h </w:instrText>
             </w:r>
             <w:r>
               <w:rPr>
@@ -1408,7 +1405,7 @@
               <w:noProof/>
             </w:rPr>
           </w:pPr>
-          <w:hyperlink w:anchor="_Toc512014436" w:history="1">
+          <w:hyperlink w:anchor="_Toc512796197" w:history="1">
             <w:r>
               <w:rPr>
                 <w:rStyle w:val="Hyperlink"/>
@@ -1435,7 +1432,7 @@
                 <w:noProof/>
                 <w:webHidden/>
               </w:rPr>
-              <w:instrText xml:space="preserve"> PAGEREF _Toc512014436 \h </w:instrText>
+              <w:instrText xml:space="preserve"> PAGEREF _Toc512796197 \h </w:instrText>
             </w:r>
             <w:r>
               <w:rPr>
@@ -1477,7 +1474,7 @@
               <w:noProof/>
             </w:rPr>
           </w:pPr>
-          <w:hyperlink w:anchor="_Toc512014437" w:history="1">
+          <w:hyperlink w:anchor="_Toc512796198" w:history="1">
             <w:r>
               <w:rPr>
                 <w:rStyle w:val="Hyperlink"/>
@@ -1504,7 +1501,7 @@
                 <w:noProof/>
                 <w:webHidden/>
               </w:rPr>
-              <w:instrText xml:space="preserve"> PAGEREF _Toc512014437 \h </w:instrText>
+              <w:instrText xml:space="preserve"> PAGEREF _Toc512796198 \h </w:instrText>
             </w:r>
             <w:r>
               <w:rPr>
@@ -1546,7 +1543,7 @@
               <w:noProof/>
             </w:rPr>
           </w:pPr>
-          <w:hyperlink w:anchor="_Toc512014438" w:history="1">
+          <w:hyperlink w:anchor="_Toc512796199" w:history="1">
             <w:r>
               <w:rPr>
                 <w:rStyle w:val="Hyperlink"/>
@@ -1573,7 +1570,7 @@
                 <w:noProof/>
                 <w:webHidden/>
               </w:rPr>
-              <w:instrText xml:space="preserve"> PAGEREF _Toc512014438 \h </w:instrText>
+              <w:instrText xml:space="preserve"> PAGEREF _Toc512796199 \h </w:instrText>
             </w:r>
             <w:r>
               <w:rPr>
@@ -1615,7 +1612,7 @@
               <w:noProof/>
             </w:rPr>
           </w:pPr>
-          <w:hyperlink w:anchor="_Toc512014439" w:history="1">
+          <w:hyperlink w:anchor="_Toc512796200" w:history="1">
             <w:r>
               <w:rPr>
                 <w:rStyle w:val="Hyperlink"/>
@@ -1642,7 +1639,7 @@
                 <w:noProof/>
                 <w:webHidden/>
               </w:rPr>
-              <w:instrText xml:space="preserve"> PAGEREF _Toc512014439 \h </w:instrText>
+              <w:instrText xml:space="preserve"> PAGEREF _Toc512796200 \h </w:instrText>
             </w:r>
             <w:r>
               <w:rPr>
@@ -1684,7 +1681,7 @@
               <w:noProof/>
             </w:rPr>
           </w:pPr>
-          <w:hyperlink w:anchor="_Toc512014440" w:history="1">
+          <w:hyperlink w:anchor="_Toc512796201" w:history="1">
             <w:r>
               <w:rPr>
                 <w:rStyle w:val="Hyperlink"/>
@@ -1711,7 +1708,7 @@
                 <w:noProof/>
                 <w:webHidden/>
               </w:rPr>
-              <w:instrText xml:space="preserve"> PAGEREF _Toc512014440 \h </w:instrText>
+              <w:instrText xml:space="preserve"> PAGEREF _Toc512796201 \h </w:instrText>
             </w:r>
             <w:r>
               <w:rPr>
@@ -1753,7 +1750,7 @@
               <w:noProof/>
             </w:rPr>
           </w:pPr>
-          <w:hyperlink w:anchor="_Toc512014441" w:history="1">
+          <w:hyperlink w:anchor="_Toc512796202" w:history="1">
             <w:r>
               <w:rPr>
                 <w:rStyle w:val="Hyperlink"/>
@@ -1780,7 +1777,7 @@
                 <w:noProof/>
                 <w:webHidden/>
               </w:rPr>
-              <w:instrText xml:space="preserve"> PAGEREF _Toc512014441 \h </w:instrText>
+              <w:instrText xml:space="preserve"> PAGEREF _Toc512796202 \h </w:instrText>
             </w:r>
             <w:r>
               <w:rPr>
@@ -1822,7 +1819,7 @@
               <w:noProof/>
             </w:rPr>
           </w:pPr>
-          <w:hyperlink w:anchor="_Toc512014442" w:history="1">
+          <w:hyperlink w:anchor="_Toc512796203" w:history="1">
             <w:r>
               <w:rPr>
                 <w:rStyle w:val="Hyperlink"/>
@@ -1849,7 +1846,7 @@
                 <w:noProof/>
                 <w:webHidden/>
               </w:rPr>
-              <w:instrText xml:space="preserve"> PAGEREF _Toc512014442 \h </w:instrText>
+              <w:instrText xml:space="preserve"> PAGEREF _Toc512796203 \h </w:instrText>
             </w:r>
             <w:r>
               <w:rPr>
@@ -1891,7 +1888,7 @@
               <w:noProof/>
             </w:rPr>
           </w:pPr>
-          <w:hyperlink w:anchor="_Toc512014443" w:history="1">
+          <w:hyperlink w:anchor="_Toc512796204" w:history="1">
             <w:r>
               <w:rPr>
                 <w:rStyle w:val="Hyperlink"/>
@@ -1918,7 +1915,7 @@
                 <w:noProof/>
                 <w:webHidden/>
               </w:rPr>
-              <w:instrText xml:space="preserve"> PAGEREF _Toc512014443 \h </w:instrText>
+              <w:instrText xml:space="preserve"> PAGEREF _Toc512796204 \h </w:instrText>
             </w:r>
             <w:r>
               <w:rPr>
@@ -1938,7 +1935,76 @@
                 <w:noProof/>
                 <w:webHidden/>
               </w:rPr>
-              <w:t>7</w:t>
+              <w:t>8</w:t>
+            </w:r>
+            <w:r>
+              <w:rPr>
+                <w:noProof/>
+                <w:webHidden/>
+              </w:rPr>
+              <w:fldChar w:fldCharType="end"/>
+            </w:r>
+          </w:hyperlink>
+        </w:p>
+        <w:p>
+          <w:pPr>
+            <w:pStyle w:val="TOC2"/>
+            <w:tabs>
+              <w:tab w:val="right" w:leader="dot" w:pos="9350"/>
+            </w:tabs>
+            <w:rPr>
+              <w:rFonts w:cstheme="minorBidi"/>
+              <w:noProof/>
+            </w:rPr>
+          </w:pPr>
+          <w:hyperlink w:anchor="_Toc512796205" w:history="1">
+            <w:r>
+              <w:rPr>
+                <w:rStyle w:val="Hyperlink"/>
+                <w:noProof/>
+              </w:rPr>
+              <w:t>User Interface</w:t>
+            </w:r>
+            <w:r>
+              <w:rPr>
+                <w:noProof/>
+                <w:webHidden/>
+              </w:rPr>
+              <w:tab/>
+            </w:r>
+            <w:r>
+              <w:rPr>
+                <w:noProof/>
+                <w:webHidden/>
+              </w:rPr>
+              <w:fldChar w:fldCharType="begin"/>
+            </w:r>
+            <w:r>
+              <w:rPr>
+                <w:noProof/>
+                <w:webHidden/>
+              </w:rPr>
+              <w:instrText xml:space="preserve"> PAGEREF _Toc512796205 \h </w:instrText>
+            </w:r>
+            <w:r>
+              <w:rPr>
+                <w:noProof/>
+                <w:webHidden/>
+              </w:rPr>
+            </w:r>
+            <w:r>
+              <w:rPr>
+                <w:noProof/>
+                <w:webHidden/>
+              </w:rPr>
+              <w:fldChar w:fldCharType="separate"/>
+            </w:r>
+            <w:r>
+              <w:rPr>
+                <w:noProof/>
+                <w:webHidden/>
+              </w:rPr>
+              <w:t>9</w:t>
             </w:r>
             <w:r>
               <w:rPr>
@@ -1960,13 +2026,13 @@
               <w:noProof/>
             </w:rPr>
           </w:pPr>
-          <w:hyperlink w:anchor="_Toc512014444" w:history="1">
+          <w:hyperlink w:anchor="_Toc512796206" w:history="1">
             <w:r>
               <w:rPr>
                 <w:rStyle w:val="Hyperlink"/>
                 <w:noProof/>
               </w:rPr>
-              <w:t>Data</w:t>
+              <w:t>Login Process</w:t>
             </w:r>
             <w:r>
               <w:rPr>
@@ -1987,7 +2053,7 @@
                 <w:noProof/>
                 <w:webHidden/>
               </w:rPr>
-              <w:instrText xml:space="preserve"> PAGEREF _Toc512014444 \h </w:instrText>
+              <w:instrText xml:space="preserve"> PAGEREF _Toc512796206 \h </w:instrText>
             </w:r>
             <w:r>
               <w:rPr>
@@ -2007,7 +2073,145 @@
                 <w:noProof/>
                 <w:webHidden/>
               </w:rPr>
-              <w:t>8</w:t>
+              <w:t>9</w:t>
+            </w:r>
+            <w:r>
+              <w:rPr>
+                <w:noProof/>
+                <w:webHidden/>
+              </w:rPr>
+              <w:fldChar w:fldCharType="end"/>
+            </w:r>
+          </w:hyperlink>
+        </w:p>
+        <w:p>
+          <w:pPr>
+            <w:pStyle w:val="TOC3"/>
+            <w:tabs>
+              <w:tab w:val="right" w:leader="dot" w:pos="9350"/>
+            </w:tabs>
+            <w:rPr>
+              <w:rFonts w:cstheme="minorBidi"/>
+              <w:noProof/>
+            </w:rPr>
+          </w:pPr>
+          <w:hyperlink w:anchor="_Toc512796207" w:history="1">
+            <w:r>
+              <w:rPr>
+                <w:rStyle w:val="Hyperlink"/>
+                <w:noProof/>
+              </w:rPr>
+              <w:t>Registration</w:t>
+            </w:r>
+            <w:r>
+              <w:rPr>
+                <w:noProof/>
+                <w:webHidden/>
+              </w:rPr>
+              <w:tab/>
+            </w:r>
+            <w:r>
+              <w:rPr>
+                <w:noProof/>
+                <w:webHidden/>
+              </w:rPr>
+              <w:fldChar w:fldCharType="begin"/>
+            </w:r>
+            <w:r>
+              <w:rPr>
+                <w:noProof/>
+                <w:webHidden/>
+              </w:rPr>
+              <w:instrText xml:space="preserve"> PAGEREF _Toc512796207 \h </w:instrText>
+            </w:r>
+            <w:r>
+              <w:rPr>
+                <w:noProof/>
+                <w:webHidden/>
+              </w:rPr>
+            </w:r>
+            <w:r>
+              <w:rPr>
+                <w:noProof/>
+                <w:webHidden/>
+              </w:rPr>
+              <w:fldChar w:fldCharType="separate"/>
+            </w:r>
+            <w:r>
+              <w:rPr>
+                <w:noProof/>
+                <w:webHidden/>
+              </w:rPr>
+              <w:t>11</w:t>
+            </w:r>
+            <w:r>
+              <w:rPr>
+                <w:noProof/>
+                <w:webHidden/>
+              </w:rPr>
+              <w:fldChar w:fldCharType="end"/>
+            </w:r>
+          </w:hyperlink>
+        </w:p>
+        <w:p>
+          <w:pPr>
+            <w:pStyle w:val="TOC3"/>
+            <w:tabs>
+              <w:tab w:val="right" w:leader="dot" w:pos="9350"/>
+            </w:tabs>
+            <w:rPr>
+              <w:rFonts w:cstheme="minorBidi"/>
+              <w:noProof/>
+            </w:rPr>
+          </w:pPr>
+          <w:hyperlink w:anchor="_Toc512796208" w:history="1">
+            <w:r>
+              <w:rPr>
+                <w:rStyle w:val="Hyperlink"/>
+                <w:noProof/>
+              </w:rPr>
+              <w:t>Sign Out</w:t>
+            </w:r>
+            <w:r>
+              <w:rPr>
+                <w:noProof/>
+                <w:webHidden/>
+              </w:rPr>
+              <w:tab/>
+            </w:r>
+            <w:r>
+              <w:rPr>
+                <w:noProof/>
+                <w:webHidden/>
+              </w:rPr>
+              <w:fldChar w:fldCharType="begin"/>
+            </w:r>
+            <w:r>
+              <w:rPr>
+                <w:noProof/>
+                <w:webHidden/>
+              </w:rPr>
+              <w:instrText xml:space="preserve"> PAGEREF _Toc512796208 \h </w:instrText>
+            </w:r>
+            <w:r>
+              <w:rPr>
+                <w:noProof/>
+                <w:webHidden/>
+              </w:rPr>
+            </w:r>
+            <w:r>
+              <w:rPr>
+                <w:noProof/>
+                <w:webHidden/>
+              </w:rPr>
+              <w:fldChar w:fldCharType="separate"/>
+            </w:r>
+            <w:r>
+              <w:rPr>
+                <w:noProof/>
+                <w:webHidden/>
+              </w:rPr>
+              <w:t>11</w:t>
             </w:r>
             <w:r>
               <w:rPr>
@@ -2029,13 +2233,13 @@
               <w:noProof/>
             </w:rPr>
           </w:pPr>
-          <w:hyperlink w:anchor="_Toc512014445" w:history="1">
+          <w:hyperlink w:anchor="_Toc512796209" w:history="1">
             <w:r>
               <w:rPr>
                 <w:rStyle w:val="Hyperlink"/>
                 <w:noProof/>
               </w:rPr>
-              <w:t>User Interface</w:t>
+              <w:t>Cost of Development</w:t>
             </w:r>
             <w:r>
               <w:rPr>
@@ -2056,214 +2260,7 @@
                 <w:noProof/>
                 <w:webHidden/>
               </w:rPr>
-              <w:instrText xml:space="preserve"> PAGEREF _Toc512014445 \h </w:instrText>
-            </w:r>
-            <w:r>
-              <w:rPr>
-                <w:noProof/>
-                <w:webHidden/>
-              </w:rPr>
-            </w:r>
-            <w:r>
-              <w:rPr>
-                <w:noProof/>
-                <w:webHidden/>
-              </w:rPr>
-              <w:fldChar w:fldCharType="separate"/>
-            </w:r>
-            <w:r>
-              <w:rPr>
-                <w:noProof/>
-                <w:webHidden/>
-              </w:rPr>
-              <w:t>9</w:t>
-            </w:r>
-            <w:r>
-              <w:rPr>
-                <w:noProof/>
-                <w:webHidden/>
-              </w:rPr>
-              <w:fldChar w:fldCharType="end"/>
-            </w:r>
-          </w:hyperlink>
-        </w:p>
-        <w:p>
-          <w:pPr>
-            <w:pStyle w:val="TOC3"/>
-            <w:tabs>
-              <w:tab w:val="right" w:leader="dot" w:pos="9350"/>
-            </w:tabs>
-            <w:rPr>
-              <w:rFonts w:cstheme="minorBidi"/>
-              <w:noProof/>
-            </w:rPr>
-          </w:pPr>
-          <w:hyperlink w:anchor="_Toc512014446" w:history="1">
-            <w:r>
-              <w:rPr>
-                <w:rStyle w:val="Hyperlink"/>
-                <w:noProof/>
-              </w:rPr>
-              <w:t>Login Process</w:t>
-            </w:r>
-            <w:r>
-              <w:rPr>
-                <w:noProof/>
-                <w:webHidden/>
-              </w:rPr>
-              <w:tab/>
-            </w:r>
-            <w:r>
-              <w:rPr>
-                <w:noProof/>
-                <w:webHidden/>
-              </w:rPr>
-              <w:fldChar w:fldCharType="begin"/>
-            </w:r>
-            <w:r>
-              <w:rPr>
-                <w:noProof/>
-                <w:webHidden/>
-              </w:rPr>
-              <w:instrText xml:space="preserve"> PAGEREF _Toc512014446 \h </w:instrText>
-            </w:r>
-            <w:r>
-              <w:rPr>
-                <w:noProof/>
-                <w:webHidden/>
-              </w:rPr>
-            </w:r>
-            <w:r>
-              <w:rPr>
-                <w:noProof/>
-                <w:webHidden/>
-              </w:rPr>
-              <w:fldChar w:fldCharType="separate"/>
-            </w:r>
-            <w:r>
-              <w:rPr>
-                <w:noProof/>
-                <w:webHidden/>
-              </w:rPr>
-              <w:t>9</w:t>
-            </w:r>
-            <w:r>
-              <w:rPr>
-                <w:noProof/>
-                <w:webHidden/>
-              </w:rPr>
-              <w:fldChar w:fldCharType="end"/>
-            </w:r>
-          </w:hyperlink>
-        </w:p>
-        <w:p>
-          <w:pPr>
-            <w:pStyle w:val="TOC3"/>
-            <w:tabs>
-              <w:tab w:val="right" w:leader="dot" w:pos="9350"/>
-            </w:tabs>
-            <w:rPr>
-              <w:rFonts w:cstheme="minorBidi"/>
-              <w:noProof/>
-            </w:rPr>
-          </w:pPr>
-          <w:hyperlink w:anchor="_Toc512014447" w:history="1">
-            <w:r>
-              <w:rPr>
-                <w:rStyle w:val="Hyperlink"/>
-                <w:noProof/>
-              </w:rPr>
-              <w:t>Registration</w:t>
-            </w:r>
-            <w:r>
-              <w:rPr>
-                <w:noProof/>
-                <w:webHidden/>
-              </w:rPr>
-              <w:tab/>
-            </w:r>
-            <w:r>
-              <w:rPr>
-                <w:noProof/>
-                <w:webHidden/>
-              </w:rPr>
-              <w:fldChar w:fldCharType="begin"/>
-            </w:r>
-            <w:r>
-              <w:rPr>
-                <w:noProof/>
-                <w:webHidden/>
-              </w:rPr>
-              <w:instrText xml:space="preserve"> PAGEREF _Toc512014447 \h </w:instrText>
-            </w:r>
-            <w:r>
-              <w:rPr>
-                <w:noProof/>
-                <w:webHidden/>
-              </w:rPr>
-            </w:r>
-            <w:r>
-              <w:rPr>
-                <w:noProof/>
-                <w:webHidden/>
-              </w:rPr>
-              <w:fldChar w:fldCharType="separate"/>
-            </w:r>
-            <w:r>
-              <w:rPr>
-                <w:noProof/>
-                <w:webHidden/>
-              </w:rPr>
-              <w:t>11</w:t>
-            </w:r>
-            <w:r>
-              <w:rPr>
-                <w:noProof/>
-                <w:webHidden/>
-              </w:rPr>
-              <w:fldChar w:fldCharType="end"/>
-            </w:r>
-          </w:hyperlink>
-        </w:p>
-        <w:p>
-          <w:pPr>
-            <w:pStyle w:val="TOC3"/>
-            <w:tabs>
-              <w:tab w:val="right" w:leader="dot" w:pos="9350"/>
-            </w:tabs>
-            <w:rPr>
-              <w:rFonts w:cstheme="minorBidi"/>
-              <w:noProof/>
-            </w:rPr>
-          </w:pPr>
-          <w:hyperlink w:anchor="_Toc512014448" w:history="1">
-            <w:r>
-              <w:rPr>
-                <w:rStyle w:val="Hyperlink"/>
-                <w:noProof/>
-              </w:rPr>
-              <w:t>Sign Out</w:t>
-            </w:r>
-            <w:r>
-              <w:rPr>
-                <w:noProof/>
-                <w:webHidden/>
-              </w:rPr>
-              <w:tab/>
-            </w:r>
-            <w:r>
-              <w:rPr>
-                <w:noProof/>
-                <w:webHidden/>
-              </w:rPr>
-              <w:fldChar w:fldCharType="begin"/>
-            </w:r>
-            <w:r>
-              <w:rPr>
-                <w:noProof/>
-                <w:webHidden/>
-              </w:rPr>
-              <w:instrText xml:space="preserve"> PAGEREF _Toc512014448 \h </w:instrText>
+              <w:instrText xml:space="preserve"> PAGEREF _Toc512796209 \h </w:instrText>
             </w:r>
             <w:r>
               <w:rPr>
@@ -2305,13 +2302,13 @@
               <w:noProof/>
             </w:rPr>
           </w:pPr>
-          <w:hyperlink w:anchor="_Toc512014449" w:history="1">
+          <w:hyperlink w:anchor="_Toc512796210" w:history="1">
             <w:r>
               <w:rPr>
                 <w:rStyle w:val="Hyperlink"/>
                 <w:noProof/>
               </w:rPr>
-              <w:t>Cost of Development</w:t>
+              <w:t>Project Timeline</w:t>
             </w:r>
             <w:r>
               <w:rPr>
@@ -2332,7 +2329,7 @@
                 <w:noProof/>
                 <w:webHidden/>
               </w:rPr>
-              <w:instrText xml:space="preserve"> PAGEREF _Toc512014449 \h </w:instrText>
+              <w:instrText xml:space="preserve"> PAGEREF _Toc512796210 \h </w:instrText>
             </w:r>
             <w:r>
               <w:rPr>
@@ -2352,7 +2349,7 @@
                 <w:noProof/>
                 <w:webHidden/>
               </w:rPr>
-              <w:t>13</w:t>
+              <w:t>12</w:t>
             </w:r>
             <w:r>
               <w:rPr>
@@ -2374,13 +2371,13 @@
               <w:noProof/>
             </w:rPr>
           </w:pPr>
-          <w:hyperlink w:anchor="_Toc512014450" w:history="1">
+          <w:hyperlink w:anchor="_Toc512796211" w:history="1">
             <w:r>
               <w:rPr>
                 <w:rStyle w:val="Hyperlink"/>
                 <w:noProof/>
               </w:rPr>
-              <w:t>Project Timeline</w:t>
+              <w:t>Considerations</w:t>
             </w:r>
             <w:r>
               <w:rPr>
@@ -2401,7 +2398,76 @@
                 <w:noProof/>
                 <w:webHidden/>
               </w:rPr>
-              <w:instrText xml:space="preserve"> PAGEREF _Toc512014450 \h </w:instrText>
+              <w:instrText xml:space="preserve"> PAGEREF _Toc512796211 \h </w:instrText>
+            </w:r>
+            <w:r>
+              <w:rPr>
+                <w:noProof/>
+                <w:webHidden/>
+              </w:rPr>
+            </w:r>
+            <w:r>
+              <w:rPr>
+                <w:noProof/>
+                <w:webHidden/>
+              </w:rPr>
+              <w:fldChar w:fldCharType="separate"/>
+            </w:r>
+            <w:r>
+              <w:rPr>
+                <w:noProof/>
+                <w:webHidden/>
+              </w:rPr>
+              <w:t>12</w:t>
+            </w:r>
+            <w:r>
+              <w:rPr>
+                <w:noProof/>
+                <w:webHidden/>
+              </w:rPr>
+              <w:fldChar w:fldCharType="end"/>
+            </w:r>
+          </w:hyperlink>
+        </w:p>
+        <w:p>
+          <w:pPr>
+            <w:pStyle w:val="TOC1"/>
+            <w:tabs>
+              <w:tab w:val="right" w:leader="dot" w:pos="9350"/>
+            </w:tabs>
+            <w:rPr>
+              <w:rFonts w:cstheme="minorBidi"/>
+              <w:noProof/>
+            </w:rPr>
+          </w:pPr>
+          <w:hyperlink w:anchor="_Toc512796212" w:history="1">
+            <w:r>
+              <w:rPr>
+                <w:rStyle w:val="Hyperlink"/>
+                <w:noProof/>
+              </w:rPr>
+              <w:t>Appendix</w:t>
+            </w:r>
+            <w:r>
+              <w:rPr>
+                <w:noProof/>
+                <w:webHidden/>
+              </w:rPr>
+              <w:tab/>
+            </w:r>
+            <w:r>
+              <w:rPr>
+                <w:noProof/>
+                <w:webHidden/>
+              </w:rPr>
+              <w:fldChar w:fldCharType="begin"/>
+            </w:r>
+            <w:r>
+              <w:rPr>
+                <w:noProof/>
+                <w:webHidden/>
+              </w:rPr>
+              <w:instrText xml:space="preserve"> PAGEREF _Toc512796212 \h </w:instrText>
             </w:r>
             <w:r>
               <w:rPr>
@@ -2443,13 +2509,13 @@
               <w:noProof/>
             </w:rPr>
           </w:pPr>
-          <w:hyperlink w:anchor="_Toc512014451" w:history="1">
+          <w:hyperlink w:anchor="_Toc512796213" w:history="1">
             <w:r>
               <w:rPr>
                 <w:rStyle w:val="Hyperlink"/>
                 <w:noProof/>
               </w:rPr>
-              <w:t>Considerations</w:t>
+              <w:t>Diagrams</w:t>
             </w:r>
             <w:r>
               <w:rPr>
@@ -2470,7 +2536,7 @@
                 <w:noProof/>
                 <w:webHidden/>
               </w:rPr>
-              <w:instrText xml:space="preserve"> PAGEREF _Toc512014451 \h </w:instrText>
+              <w:instrText xml:space="preserve"> PAGEREF _Toc512796213 \h </w:instrText>
             </w:r>
             <w:r>
               <w:rPr>
@@ -2522,7 +2588,7 @@
       <w:pPr>
         <w:pStyle w:val="Heading1"/>
       </w:pPr>
-      <w:bookmarkStart w:id="0" w:name="_Toc512014423"/>
+      <w:bookmarkStart w:id="0" w:name="_Toc512796184"/>
       <w:r>
         <w:lastRenderedPageBreak/>
         <w:t>Request for Development</w:t>
@@ -2537,7 +2603,7 @@
           <w:lang w:bidi="hi-IN"/>
         </w:rPr>
       </w:pPr>
-      <w:bookmarkStart w:id="1" w:name="_Toc512014424"/>
+      <w:bookmarkStart w:id="1" w:name="_Toc512796185"/>
       <w:r>
         <w:rPr>
           <w:lang w:bidi="hi-IN"/>
@@ -2716,7 +2782,7 @@
           <w:lang w:bidi="hi-IN"/>
         </w:rPr>
       </w:pPr>
-      <w:bookmarkStart w:id="2" w:name="_Toc512014425"/>
+      <w:bookmarkStart w:id="2" w:name="_Toc512796186"/>
       <w:r>
         <w:rPr>
           <w:lang w:bidi="hi-IN"/>
@@ -2790,7 +2856,7 @@
       <w:pPr>
         <w:pStyle w:val="Heading2"/>
       </w:pPr>
-      <w:bookmarkStart w:id="3" w:name="_Toc512014426"/>
+      <w:bookmarkStart w:id="3" w:name="_Toc512796187"/>
       <w:r>
         <w:lastRenderedPageBreak/>
         <w:t>Executive Summary</w:t>
@@ -2819,7 +2885,7 @@
       <w:pPr>
         <w:pStyle w:val="Heading2"/>
       </w:pPr>
-      <w:bookmarkStart w:id="4" w:name="_Toc512014427"/>
+      <w:bookmarkStart w:id="4" w:name="_Toc512796188"/>
       <w:r>
         <w:t>YMCA</w:t>
       </w:r>
@@ -2849,7 +2915,7 @@
       <w:pPr>
         <w:pStyle w:val="Heading2"/>
       </w:pPr>
-      <w:bookmarkStart w:id="5" w:name="_Toc512014428"/>
+      <w:bookmarkStart w:id="5" w:name="_Toc512796189"/>
       <w:r>
         <w:t>Project Objective</w:t>
       </w:r>
@@ -2874,7 +2940,7 @@
       <w:pPr>
         <w:pStyle w:val="Heading2"/>
       </w:pPr>
-      <w:bookmarkStart w:id="6" w:name="_Toc512014429"/>
+      <w:bookmarkStart w:id="6" w:name="_Toc512796190"/>
       <w:r>
         <w:lastRenderedPageBreak/>
         <w:t>Product Requirements</w:t>
@@ -2994,7 +3060,7 @@
       <w:pPr>
         <w:pStyle w:val="Heading2"/>
       </w:pPr>
-      <w:bookmarkStart w:id="7" w:name="_Toc512014430"/>
+      <w:bookmarkStart w:id="7" w:name="_Toc512796191"/>
       <w:r>
         <w:t>Time &amp; Budget Considerations</w:t>
       </w:r>
@@ -3039,7 +3105,7 @@
       <w:pPr>
         <w:pStyle w:val="Heading2"/>
       </w:pPr>
-      <w:bookmarkStart w:id="8" w:name="_Toc512014431"/>
+      <w:bookmarkStart w:id="8" w:name="_Toc512796192"/>
       <w:r>
         <w:t>Summary</w:t>
       </w:r>
@@ -3060,7 +3126,7 @@
       <w:pPr>
         <w:pStyle w:val="Heading1"/>
       </w:pPr>
-      <w:bookmarkStart w:id="9" w:name="_Toc512014432"/>
+      <w:bookmarkStart w:id="9" w:name="_Toc512796193"/>
       <w:r>
         <w:lastRenderedPageBreak/>
         <w:t>Business Requirements</w:t>
@@ -3072,12 +3138,12 @@
         <w:pStyle w:val="Heading2"/>
       </w:pPr>
       <w:bookmarkStart w:id="10" w:name="_Toc507607680"/>
-      <w:bookmarkStart w:id="11" w:name="_Toc512014433"/>
     </w:p>
     <w:p>
       <w:pPr>
         <w:pStyle w:val="Heading2"/>
       </w:pPr>
+      <w:bookmarkStart w:id="11" w:name="_Toc512796194"/>
       <w:r>
         <w:t>Overview</w:t>
       </w:r>
@@ -3089,7 +3155,7 @@
         <w:pStyle w:val="Heading3"/>
       </w:pPr>
       <w:bookmarkStart w:id="12" w:name="_Toc507607681"/>
-      <w:bookmarkStart w:id="13" w:name="_Toc512014434"/>
+      <w:bookmarkStart w:id="13" w:name="_Toc512796195"/>
       <w:r>
         <w:t>Current Business Process</w:t>
       </w:r>
@@ -3108,7 +3174,7 @@
         <w:pStyle w:val="Heading3"/>
       </w:pPr>
       <w:bookmarkStart w:id="14" w:name="_Toc507607682"/>
-      <w:bookmarkStart w:id="15" w:name="_Toc512014435"/>
+      <w:bookmarkStart w:id="15" w:name="_Toc512796196"/>
       <w:r>
         <w:t>Deficiencies in Current Process</w:t>
       </w:r>
@@ -3127,7 +3193,7 @@
         <w:pStyle w:val="Heading3"/>
       </w:pPr>
       <w:bookmarkStart w:id="16" w:name="_Toc507607683"/>
-      <w:bookmarkStart w:id="17" w:name="_Toc512014436"/>
+      <w:bookmarkStart w:id="17" w:name="_Toc512796197"/>
       <w:r>
         <w:t>Proposed Business Process</w:t>
       </w:r>
@@ -3146,7 +3212,7 @@
         <w:pStyle w:val="Heading3"/>
       </w:pPr>
       <w:bookmarkStart w:id="18" w:name="_Toc507607684"/>
-      <w:bookmarkStart w:id="19" w:name="_Toc512014437"/>
+      <w:bookmarkStart w:id="19" w:name="_Toc512796198"/>
       <w:r>
         <w:t>Solutions to Existing Deficiencies</w:t>
       </w:r>
@@ -3167,7 +3233,7 @@
         <w:pStyle w:val="Heading2"/>
       </w:pPr>
       <w:bookmarkStart w:id="20" w:name="_Toc507607685"/>
-      <w:bookmarkStart w:id="21" w:name="_Toc512014438"/>
+      <w:bookmarkStart w:id="21" w:name="_Toc512796199"/>
       <w:r>
         <w:lastRenderedPageBreak/>
         <w:t>Project Stakeholders</w:t>
@@ -3187,7 +3253,7 @@
         <w:pStyle w:val="Heading3"/>
       </w:pPr>
       <w:bookmarkStart w:id="22" w:name="_Toc507607686"/>
-      <w:bookmarkStart w:id="23" w:name="_Toc512014439"/>
+      <w:bookmarkStart w:id="23" w:name="_Toc512796200"/>
       <w:r>
         <w:t>Consumer</w:t>
       </w:r>
@@ -3245,7 +3311,7 @@
         <w:pStyle w:val="Heading3"/>
       </w:pPr>
       <w:bookmarkStart w:id="24" w:name="_Toc507607687"/>
-      <w:bookmarkStart w:id="25" w:name="_Toc512014440"/>
+      <w:bookmarkStart w:id="25" w:name="_Toc512796201"/>
       <w:r>
         <w:t>Development Team</w:t>
       </w:r>
@@ -3334,15 +3400,7 @@
         </w:numPr>
       </w:pPr>
       <w:r>
-        <w:t xml:space="preserve">Kayla </w:t>
-      </w:r>
-      <w:proofErr w:type="spellStart"/>
-      <w:r>
-        <w:t>Sparklin</w:t>
-      </w:r>
-      <w:proofErr w:type="spellEnd"/>
-      <w:r>
-        <w:t xml:space="preserve"> – Database &amp; BI Development</w:t>
+        <w:t>Kayla Sparklin – Database &amp; BI Development</w:t>
       </w:r>
     </w:p>
     <w:p>
@@ -3365,13 +3423,8 @@
           <w:numId w:val="4"/>
         </w:numPr>
       </w:pPr>
-      <w:bookmarkStart w:id="26" w:name="_GoBack"/>
-      <w:r>
-        <w:t xml:space="preserve">Create procedures for use within </w:t>
-      </w:r>
-      <w:bookmarkEnd w:id="26"/>
-      <w:r>
-        <w:t>project</w:t>
+      <w:r>
+        <w:t>Create procedures for use within project</w:t>
       </w:r>
     </w:p>
     <w:p>
@@ -3487,27 +3540,27 @@
       <w:pPr>
         <w:pStyle w:val="Heading2"/>
       </w:pPr>
-      <w:bookmarkStart w:id="27" w:name="_Toc507607688"/>
-      <w:bookmarkStart w:id="28" w:name="_Toc512014441"/>
+      <w:bookmarkStart w:id="26" w:name="_Toc507607688"/>
+      <w:bookmarkStart w:id="27" w:name="_Toc512796202"/>
       <w:r>
         <w:lastRenderedPageBreak/>
         <w:t>Requirements</w:t>
       </w:r>
+      <w:bookmarkEnd w:id="26"/>
       <w:bookmarkEnd w:id="27"/>
+    </w:p>
+    <w:p/>
+    <w:p>
+      <w:pPr>
+        <w:pStyle w:val="Heading3"/>
+      </w:pPr>
+      <w:bookmarkStart w:id="28" w:name="_Toc507607689"/>
+      <w:bookmarkStart w:id="29" w:name="_Toc512796203"/>
+      <w:r>
+        <w:t>Functional Requirements</w:t>
+      </w:r>
       <w:bookmarkEnd w:id="28"/>
-    </w:p>
-    <w:p/>
-    <w:p>
-      <w:pPr>
-        <w:pStyle w:val="Heading3"/>
-      </w:pPr>
-      <w:bookmarkStart w:id="29" w:name="_Toc507607689"/>
-      <w:bookmarkStart w:id="30" w:name="_Toc512014442"/>
-      <w:r>
-        <w:t>Functional Requirements</w:t>
-      </w:r>
       <w:bookmarkEnd w:id="29"/>
-      <w:bookmarkEnd w:id="30"/>
     </w:p>
     <w:p>
       <w:pPr>
@@ -3746,6 +3799,11 @@
       </w:r>
     </w:p>
     <w:p>
+      <w:r>
+        <w:br w:type="page"/>
+      </w:r>
+    </w:p>
+    <w:p>
       <w:pPr>
         <w:ind w:left="1086"/>
       </w:pPr>
@@ -3754,13 +3812,13 @@
       <w:pPr>
         <w:pStyle w:val="Heading3"/>
       </w:pPr>
-      <w:bookmarkStart w:id="31" w:name="_Toc507607690"/>
-      <w:bookmarkStart w:id="32" w:name="_Toc512014443"/>
+      <w:bookmarkStart w:id="30" w:name="_Toc507607690"/>
+      <w:bookmarkStart w:id="31" w:name="_Toc512796204"/>
       <w:r>
         <w:t>Reporting</w:t>
       </w:r>
+      <w:bookmarkEnd w:id="30"/>
       <w:bookmarkEnd w:id="31"/>
-      <w:bookmarkEnd w:id="32"/>
       <w:r>
         <w:t xml:space="preserve"> </w:t>
       </w:r>
@@ -3857,7 +3915,6 @@
         </w:numPr>
       </w:pPr>
       <w:r>
-        <w:lastRenderedPageBreak/>
         <w:t>This report should show members and children currently signed into program.</w:t>
       </w:r>
     </w:p>
@@ -3906,88 +3963,33 @@
       <w:pPr>
         <w:pStyle w:val="Heading3"/>
       </w:pPr>
-      <w:bookmarkStart w:id="33" w:name="_Toc507607691"/>
-      <w:bookmarkStart w:id="34" w:name="_Toc512014444"/>
-      <w:r>
-        <w:t>Data</w:t>
-      </w:r>
-      <w:bookmarkEnd w:id="33"/>
-      <w:bookmarkEnd w:id="34"/>
     </w:p>
     <w:p/>
     <w:p>
-      <w:r>
-        <w:rPr>
-          <w:noProof/>
-        </w:rPr>
-        <w:drawing>
-          <wp:inline distT="0" distB="0" distL="0" distR="0" wp14:anchorId="2AE64FC7" wp14:editId="608F4D4C">
-            <wp:extent cx="5943600" cy="3985895"/>
-            <wp:effectExtent l="0" t="0" r="0" b="0"/>
-            <wp:docPr id="6" name="Picture 6" descr="Screen Clipping"/>
-            <wp:cNvGraphicFramePr>
-              <a:graphicFrameLocks xmlns:a="http://schemas.openxmlformats.org/drawingml/2006/main" noChangeAspect="1"/>
-            </wp:cNvGraphicFramePr>
-            <a:graphic xmlns:a="http://schemas.openxmlformats.org/drawingml/2006/main">
-              <a:graphicData uri="http://schemas.openxmlformats.org/drawingml/2006/picture">
-                <pic:pic xmlns:pic="http://schemas.openxmlformats.org/drawingml/2006/picture">
-                  <pic:nvPicPr>
-                    <pic:cNvPr id="6" name="5CC546D.tmp"/>
-                    <pic:cNvPicPr/>
-                  </pic:nvPicPr>
-                  <pic:blipFill>
-                    <a:blip r:embed="rId9">
-                      <a:extLst>
-                        <a:ext uri="{28A0092B-C50C-407E-A947-70E740481C1C}">
-                          <a14:useLocalDpi xmlns:a14="http://schemas.microsoft.com/office/drawing/2010/main" val="0"/>
-                        </a:ext>
-                      </a:extLst>
-                    </a:blip>
-                    <a:stretch>
-                      <a:fillRect/>
-                    </a:stretch>
-                  </pic:blipFill>
-                  <pic:spPr>
-                    <a:xfrm>
-                      <a:off x="0" y="0"/>
-                      <a:ext cx="5943600" cy="3985895"/>
-                    </a:xfrm>
-                    <a:prstGeom prst="rect">
-                      <a:avLst/>
-                    </a:prstGeom>
-                  </pic:spPr>
-                </pic:pic>
-              </a:graphicData>
-            </a:graphic>
-          </wp:inline>
-        </w:drawing>
-      </w:r>
-    </w:p>
-    <w:p>
       <w:pPr>
         <w:pStyle w:val="Heading2"/>
       </w:pPr>
-      <w:bookmarkStart w:id="35" w:name="_Toc507607692"/>
-      <w:bookmarkStart w:id="36" w:name="_Toc512014445"/>
+      <w:bookmarkStart w:id="32" w:name="_Toc507607692"/>
+      <w:bookmarkStart w:id="33" w:name="_Toc512796205"/>
       <w:r>
         <w:lastRenderedPageBreak/>
         <w:t>User Interface</w:t>
       </w:r>
-      <w:bookmarkEnd w:id="35"/>
-      <w:bookmarkEnd w:id="36"/>
+      <w:bookmarkEnd w:id="32"/>
+      <w:bookmarkEnd w:id="33"/>
     </w:p>
     <w:p>
       <w:pPr>
         <w:pStyle w:val="Heading3"/>
         <w:jc w:val="center"/>
       </w:pPr>
-      <w:bookmarkStart w:id="37" w:name="_Toc507607693"/>
-      <w:bookmarkStart w:id="38" w:name="_Toc512014446"/>
+      <w:bookmarkStart w:id="34" w:name="_Toc507607693"/>
+      <w:bookmarkStart w:id="35" w:name="_Toc512796206"/>
       <w:r>
         <w:t>Login Process</w:t>
       </w:r>
-      <w:bookmarkEnd w:id="37"/>
-      <w:bookmarkEnd w:id="38"/>
+      <w:bookmarkEnd w:id="34"/>
+      <w:bookmarkEnd w:id="35"/>
     </w:p>
     <w:p>
       <w:pPr>
@@ -4013,7 +4015,7 @@
                     <pic:cNvPicPr/>
                   </pic:nvPicPr>
                   <pic:blipFill>
-                    <a:blip r:embed="rId10">
+                    <a:blip r:embed="rId9">
                       <a:extLst>
                         <a:ext uri="{28A0092B-C50C-407E-A947-70E740481C1C}">
                           <a14:useLocalDpi xmlns:a14="http://schemas.microsoft.com/office/drawing/2010/main" val="0"/>
@@ -4065,7 +4067,7 @@
                     <pic:cNvPicPr/>
                   </pic:nvPicPr>
                   <pic:blipFill>
-                    <a:blip r:embed="rId11">
+                    <a:blip r:embed="rId10">
                       <a:extLst>
                         <a:ext uri="{28A0092B-C50C-407E-A947-70E740481C1C}">
                           <a14:useLocalDpi xmlns:a14="http://schemas.microsoft.com/office/drawing/2010/main" val="0"/>
@@ -4103,13 +4105,13 @@
         <w:pStyle w:val="Heading3"/>
         <w:jc w:val="center"/>
       </w:pPr>
-      <w:bookmarkStart w:id="39" w:name="_Toc507607694"/>
-      <w:bookmarkStart w:id="40" w:name="_Toc512014447"/>
+      <w:bookmarkStart w:id="36" w:name="_Toc507607694"/>
+      <w:bookmarkStart w:id="37" w:name="_Toc512796207"/>
       <w:r>
         <w:t>Registration</w:t>
       </w:r>
-      <w:bookmarkEnd w:id="39"/>
-      <w:bookmarkEnd w:id="40"/>
+      <w:bookmarkEnd w:id="36"/>
+      <w:bookmarkEnd w:id="37"/>
     </w:p>
     <w:p>
       <w:pPr>
@@ -4135,7 +4137,7 @@
                     <pic:cNvPicPr/>
                   </pic:nvPicPr>
                   <pic:blipFill>
-                    <a:blip r:embed="rId12">
+                    <a:blip r:embed="rId11">
                       <a:extLst>
                         <a:ext uri="{28A0092B-C50C-407E-A947-70E740481C1C}">
                           <a14:useLocalDpi xmlns:a14="http://schemas.microsoft.com/office/drawing/2010/main" val="0"/>
@@ -4172,24 +4174,26 @@
         <w:pStyle w:val="Heading3"/>
         <w:jc w:val="center"/>
       </w:pPr>
-      <w:bookmarkStart w:id="41" w:name="_Toc507607695"/>
-      <w:bookmarkStart w:id="42" w:name="_Toc512014448"/>
-      <w:r>
-        <w:lastRenderedPageBreak/>
+      <w:bookmarkStart w:id="38" w:name="_Toc507607695"/>
+      <w:bookmarkStart w:id="39" w:name="_Toc512796208"/>
+      <w:r>
         <w:t>Sign Out</w:t>
       </w:r>
-      <w:bookmarkEnd w:id="41"/>
-      <w:bookmarkEnd w:id="42"/>
-    </w:p>
-    <w:p>
+      <w:bookmarkEnd w:id="38"/>
+      <w:bookmarkEnd w:id="39"/>
+    </w:p>
+    <w:p>
+      <w:pPr>
+        <w:jc w:val="center"/>
+      </w:pPr>
       <w:r>
         <w:rPr>
           <w:noProof/>
         </w:rPr>
         <w:drawing>
-          <wp:inline distT="0" distB="0" distL="0" distR="0" wp14:anchorId="451C8CDE" wp14:editId="7354E7D4">
-            <wp:extent cx="4925112" cy="6173061"/>
-            <wp:effectExtent l="0" t="0" r="8890" b="0"/>
+          <wp:inline distT="0" distB="0" distL="0" distR="0" wp14:anchorId="451C8CDE" wp14:editId="4207558A">
+            <wp:extent cx="3663428" cy="4591685"/>
+            <wp:effectExtent l="0" t="0" r="0" b="0"/>
             <wp:docPr id="4" name="Picture 4" descr="Screen Clipping"/>
             <wp:cNvGraphicFramePr>
               <a:graphicFrameLocks xmlns:a="http://schemas.openxmlformats.org/drawingml/2006/main" noChangeAspect="1"/>
@@ -4202,7 +4206,7 @@
                     <pic:cNvPicPr/>
                   </pic:nvPicPr>
                   <pic:blipFill>
-                    <a:blip r:embed="rId13">
+                    <a:blip r:embed="rId12">
                       <a:extLst>
                         <a:ext uri="{28A0092B-C50C-407E-A947-70E740481C1C}">
                           <a14:useLocalDpi xmlns:a14="http://schemas.microsoft.com/office/drawing/2010/main" val="0"/>
@@ -4216,7 +4220,7 @@
                   <pic:spPr>
                     <a:xfrm>
                       <a:off x="0" y="0"/>
-                      <a:ext cx="4925112" cy="6173061"/>
+                      <a:ext cx="3668067" cy="4597500"/>
                     </a:xfrm>
                     <a:prstGeom prst="rect">
                       <a:avLst/>
@@ -4230,26 +4234,18 @@
       </w:r>
     </w:p>
     <w:p/>
-    <w:p/>
-    <w:p/>
-    <w:p/>
-    <w:p>
-      <w:pPr>
-        <w:jc w:val="center"/>
-      </w:pPr>
-    </w:p>
     <w:p>
       <w:pPr>
         <w:pStyle w:val="Heading2"/>
       </w:pPr>
-      <w:bookmarkStart w:id="43" w:name="_Toc507607696"/>
-      <w:bookmarkStart w:id="44" w:name="_Toc512014449"/>
+      <w:bookmarkStart w:id="40" w:name="_Toc507607696"/>
+      <w:bookmarkStart w:id="41" w:name="_Toc512796209"/>
       <w:r>
         <w:lastRenderedPageBreak/>
         <w:t>Cost of Development</w:t>
       </w:r>
-      <w:bookmarkEnd w:id="43"/>
-      <w:bookmarkEnd w:id="44"/>
+      <w:bookmarkEnd w:id="40"/>
+      <w:bookmarkEnd w:id="41"/>
     </w:p>
     <w:p/>
     <w:tbl>
@@ -4697,13 +4693,13 @@
       <w:pPr>
         <w:pStyle w:val="Heading2"/>
       </w:pPr>
-      <w:bookmarkStart w:id="45" w:name="_Toc507607697"/>
-      <w:bookmarkStart w:id="46" w:name="_Toc512014450"/>
+      <w:bookmarkStart w:id="42" w:name="_Toc507607697"/>
+      <w:bookmarkStart w:id="43" w:name="_Toc512796210"/>
       <w:r>
         <w:t>Project Timeline</w:t>
       </w:r>
-      <w:bookmarkEnd w:id="45"/>
-      <w:bookmarkEnd w:id="46"/>
+      <w:bookmarkEnd w:id="42"/>
+      <w:bookmarkEnd w:id="43"/>
     </w:p>
     <w:tbl>
       <w:tblPr>
@@ -4921,13 +4917,13 @@
       <w:pPr>
         <w:pStyle w:val="Heading2"/>
       </w:pPr>
-      <w:bookmarkStart w:id="47" w:name="_Toc507607698"/>
-      <w:bookmarkStart w:id="48" w:name="_Toc512014451"/>
+      <w:bookmarkStart w:id="44" w:name="_Toc507607698"/>
+      <w:bookmarkStart w:id="45" w:name="_Toc512796211"/>
       <w:r>
         <w:t>Considerations</w:t>
       </w:r>
-      <w:bookmarkEnd w:id="47"/>
-      <w:bookmarkEnd w:id="48"/>
+      <w:bookmarkEnd w:id="44"/>
+      <w:bookmarkEnd w:id="45"/>
     </w:p>
     <w:p>
       <w:pPr>
@@ -4986,13 +4982,35 @@
         <w:t>The system will run in a web environment using a hosted web service.  The system will need a way to ensure only authorized computers can connect to get sensitive information.  In addition, any moving data will need to be encrypted as it flows from the server to the client.</w:t>
       </w:r>
     </w:p>
+    <w:p>
+      <w:r>
+        <w:br w:type="page"/>
+      </w:r>
+    </w:p>
+    <w:p>
+      <w:pPr>
+        <w:pStyle w:val="Heading1"/>
+      </w:pPr>
+      <w:bookmarkStart w:id="46" w:name="_Toc512796212"/>
+      <w:r>
+        <w:lastRenderedPageBreak/>
+        <w:t>Appendix</w:t>
+      </w:r>
+      <w:bookmarkEnd w:id="46"/>
+    </w:p>
+    <w:p>
+      <w:pPr>
+        <w:pStyle w:val="Heading2"/>
+      </w:pPr>
+      <w:bookmarkStart w:id="47" w:name="_Toc512796213"/>
+      <w:r>
+        <w:t>Diagrams</w:t>
+      </w:r>
+      <w:bookmarkStart w:id="48" w:name="_GoBack"/>
+      <w:bookmarkEnd w:id="47"/>
+      <w:bookmarkEnd w:id="48"/>
+    </w:p>
     <w:p/>
-    <w:p>
-      <w:pPr>
-        <w:ind w:left="360"/>
-        <w:jc w:val="both"/>
-      </w:pPr>
-    </w:p>
     <w:p/>
     <w:p>
       <w:pPr>
@@ -5674,15 +5692,6 @@
   </w:num>
   <w:num w:numId="2">
     <w:abstractNumId w:val="0"/>
-    <w:lvlOverride w:ilvl="0"/>
-    <w:lvlOverride w:ilvl="1"/>
-    <w:lvlOverride w:ilvl="2"/>
-    <w:lvlOverride w:ilvl="3"/>
-    <w:lvlOverride w:ilvl="4"/>
-    <w:lvlOverride w:ilvl="5"/>
-    <w:lvlOverride w:ilvl="6"/>
-    <w:lvlOverride w:ilvl="7"/>
-    <w:lvlOverride w:ilvl="8"/>
   </w:num>
   <w:num w:numId="3">
     <w:abstractNumId w:val="6"/>
@@ -6578,547 +6587,6 @@
 </w:styles>
 </file>
 
-<file path=word/glossary/document.xml><?xml version="1.0" encoding="utf-8"?>
-<w:glossaryDocument xmlns:wpc="http://schemas.microsoft.com/office/word/2010/wordprocessingCanvas" xmlns:cx="http://schemas.microsoft.com/office/drawing/2014/chartex" xmlns:cx1="http://schemas.microsoft.com/office/drawing/2015/9/8/chartex" xmlns:cx2="http://schemas.microsoft.com/office/drawing/2015/10/21/chartex" xmlns:cx3="http://schemas.microsoft.com/office/drawing/2016/5/9/chartex" xmlns:cx4="http://schemas.microsoft.com/office/drawing/2016/5/10/chartex" xmlns:cx5="http://schemas.microsoft.com/office/drawing/2016/5/11/chartex" xmlns:cx6="http://schemas.microsoft.com/office/drawing/2016/5/12/chartex" xmlns:cx7="http://schemas.microsoft.com/office/drawing/2016/5/13/chartex" xmlns:cx8="http://schemas.microsoft.com/office/drawing/2016/5/14/chartex" xmlns:mc="http://schemas.openxmlformats.org/markup-compatibility/2006" xmlns:aink="http://schemas.microsoft.com/office/drawing/2016/ink" xmlns:am3d="http://schemas.microsoft.com/office/drawing/2017/model3d" xmlns:o="urn:schemas-microsoft-com:office:office" xmlns:r="http://schemas.openxmlformats.org/officeDocument/2006/relationships" xmlns:m="http://schemas.openxmlformats.org/officeDocument/2006/math" xmlns:v="urn:schemas-microsoft-com:vml" xmlns:wp14="http://schemas.microsoft.com/office/word/2010/wordprocessingDrawing" xmlns:wp="http://schemas.openxmlformats.org/drawingml/2006/wordprocessingDrawing" xmlns:w10="urn:schemas-microsoft-com:office:word" xmlns:w="http://schemas.openxmlformats.org/wordprocessingml/2006/main" xmlns:w14="http://schemas.microsoft.com/office/word/2010/wordml" xmlns:w15="http://schemas.microsoft.com/office/word/2012/wordml" xmlns:w16cid="http://schemas.microsoft.com/office/word/2016/wordml/cid" xmlns:w16se="http://schemas.microsoft.com/office/word/2015/wordml/symex" xmlns:wpg="http://schemas.microsoft.com/office/word/2010/wordprocessingGroup" xmlns:wpi="http://schemas.microsoft.com/office/word/2010/wordprocessingInk" xmlns:wne="http://schemas.microsoft.com/office/word/2006/wordml" xmlns:wps="http://schemas.microsoft.com/office/word/2010/wordprocessingShape" mc:Ignorable="w14 w15 w16se w16cid wp14"/>
-</file>
-
-<file path=word/glossary/fontTable.xml><?xml version="1.0" encoding="utf-8"?>
-<w:fonts xmlns:mc="http://schemas.openxmlformats.org/markup-compatibility/2006" xmlns:r="http://schemas.openxmlformats.org/officeDocument/2006/relationships" xmlns:w="http://schemas.openxmlformats.org/wordprocessingml/2006/main" xmlns:w14="http://schemas.microsoft.com/office/word/2010/wordml" xmlns:w15="http://schemas.microsoft.com/office/word/2012/wordml" xmlns:w16cid="http://schemas.microsoft.com/office/word/2016/wordml/cid" xmlns:w16se="http://schemas.microsoft.com/office/word/2015/wordml/symex" mc:Ignorable="w14 w15 w16se w16cid">
-  <w:font w:name="Symbol">
-    <w:panose1 w:val="05050102010706020507"/>
-    <w:charset w:val="02"/>
-    <w:family w:val="roman"/>
-    <w:pitch w:val="variable"/>
-    <w:sig w:usb0="00000000" w:usb1="10000000" w:usb2="00000000" w:usb3="00000000" w:csb0="80000000" w:csb1="00000000"/>
-  </w:font>
-  <w:font w:name="Times New Roman">
-    <w:panose1 w:val="02020603050405020304"/>
-    <w:charset w:val="00"/>
-    <w:family w:val="roman"/>
-    <w:pitch w:val="variable"/>
-    <w:sig w:usb0="E0002AFF" w:usb1="C0007841" w:usb2="00000009" w:usb3="00000000" w:csb0="000001FF" w:csb1="00000000"/>
-  </w:font>
-  <w:font w:name="Courier New">
-    <w:panose1 w:val="02070309020205020404"/>
-    <w:charset w:val="00"/>
-    <w:family w:val="modern"/>
-    <w:pitch w:val="fixed"/>
-    <w:sig w:usb0="E0002EFF" w:usb1="C0007843" w:usb2="00000009" w:usb3="00000000" w:csb0="000001FF" w:csb1="00000000"/>
-  </w:font>
-  <w:font w:name="Wingdings">
-    <w:panose1 w:val="05000000000000000000"/>
-    <w:charset w:val="02"/>
-    <w:family w:val="auto"/>
-    <w:pitch w:val="variable"/>
-    <w:sig w:usb0="00000000" w:usb1="10000000" w:usb2="00000000" w:usb3="00000000" w:csb0="80000000" w:csb1="00000000"/>
-  </w:font>
-  <w:font w:name="Calibri">
-    <w:panose1 w:val="020F0502020204030204"/>
-    <w:charset w:val="00"/>
-    <w:family w:val="swiss"/>
-    <w:pitch w:val="variable"/>
-    <w:sig w:usb0="E0002AFF" w:usb1="C000247B" w:usb2="00000009" w:usb3="00000000" w:csb0="000001FF" w:csb1="00000000"/>
-  </w:font>
-  <w:font w:name="Calibri Light">
-    <w:panose1 w:val="020F0302020204030204"/>
-    <w:charset w:val="00"/>
-    <w:family w:val="swiss"/>
-    <w:pitch w:val="variable"/>
-    <w:sig w:usb0="E0002AFF" w:usb1="C000247B" w:usb2="00000009" w:usb3="00000000" w:csb0="000001FF" w:csb1="00000000"/>
-  </w:font>
-</w:fonts>
-</file>
-
-<file path=word/glossary/settings.xml><?xml version="1.0" encoding="utf-8"?>
-<w:settings xmlns:mc="http://schemas.openxmlformats.org/markup-compatibility/2006" xmlns:o="urn:schemas-microsoft-com:office:office" xmlns:r="http://schemas.openxmlformats.org/officeDocument/2006/relationships" xmlns:m="http://schemas.openxmlformats.org/officeDocument/2006/math" xmlns:v="urn:schemas-microsoft-com:vml" xmlns:w10="urn:schemas-microsoft-com:office:word" xmlns:w="http://schemas.openxmlformats.org/wordprocessingml/2006/main" xmlns:w14="http://schemas.microsoft.com/office/word/2010/wordml" xmlns:w15="http://schemas.microsoft.com/office/word/2012/wordml" xmlns:w16cid="http://schemas.microsoft.com/office/word/2016/wordml/cid" xmlns:w16se="http://schemas.microsoft.com/office/word/2015/wordml/symex" xmlns:sl="http://schemas.openxmlformats.org/schemaLibrary/2006/main" mc:Ignorable="w14 w15 w16se w16cid">
-  <w:view w:val="normal"/>
-  <w:defaultTabStop w:val="720"/>
-  <w:characterSpacingControl w:val="doNotCompress"/>
-  <w:compat>
-    <w:useFELayout/>
-    <w:compatSetting w:name="compatibilityMode" w:uri="http://schemas.microsoft.com/office/word" w:val="15"/>
-    <w:compatSetting w:name="overrideTableStyleFontSizeAndJustification" w:uri="http://schemas.microsoft.com/office/word" w:val="1"/>
-    <w:compatSetting w:name="enableOpenTypeFeatures" w:uri="http://schemas.microsoft.com/office/word" w:val="1"/>
-    <w:compatSetting w:name="doNotFlipMirrorIndents" w:uri="http://schemas.microsoft.com/office/word" w:val="1"/>
-    <w:compatSetting w:name="differentiateMultirowTableHeaders" w:uri="http://schemas.microsoft.com/office/word" w:val="1"/>
-    <w:compatSetting w:name="useWord2013TrackBottomHyphenation" w:uri="http://schemas.microsoft.com/office/word" w:val="0"/>
-  </w:compat>
-  <w:rsids>
-    <w:rsidRoot w:val="00C1421D"/>
-    <w:rsid w:val="00C1421D"/>
-  </w:rsids>
-  <m:mathPr>
-    <m:mathFont m:val="Cambria Math"/>
-    <m:brkBin m:val="before"/>
-    <m:brkBinSub m:val="--"/>
-    <m:smallFrac m:val="0"/>
-    <m:dispDef/>
-    <m:lMargin m:val="0"/>
-    <m:rMargin m:val="0"/>
-    <m:defJc m:val="centerGroup"/>
-    <m:wrapIndent m:val="1440"/>
-    <m:intLim m:val="subSup"/>
-    <m:naryLim m:val="undOvr"/>
-  </m:mathPr>
-  <w:themeFontLang w:val="en-US"/>
-  <w:clrSchemeMapping w:bg1="light1" w:t1="dark1" w:bg2="light2" w:t2="dark2" w:accent1="accent1" w:accent2="accent2" w:accent3="accent3" w:accent4="accent4" w:accent5="accent5" w:accent6="accent6" w:hyperlink="hyperlink" w:followedHyperlink="followedHyperlink"/>
-  <w:decimalSymbol w:val="."/>
-  <w:listSeparator w:val=","/>
-  <w15:chartTrackingRefBased/>
-</w:settings>
-</file>
-
-<file path=word/glossary/styles.xml><?xml version="1.0" encoding="utf-8"?>
-<w:styles xmlns:mc="http://schemas.openxmlformats.org/markup-compatibility/2006" xmlns:r="http://schemas.openxmlformats.org/officeDocument/2006/relationships" xmlns:w="http://schemas.openxmlformats.org/wordprocessingml/2006/main" xmlns:w14="http://schemas.microsoft.com/office/word/2010/wordml" xmlns:w15="http://schemas.microsoft.com/office/word/2012/wordml" xmlns:w16cid="http://schemas.microsoft.com/office/word/2016/wordml/cid" xmlns:w16se="http://schemas.microsoft.com/office/word/2015/wordml/symex" mc:Ignorable="w14 w15 w16se w16cid">
-  <w:docDefaults>
-    <w:rPrDefault>
-      <w:rPr>
-        <w:rFonts w:asciiTheme="minorHAnsi" w:eastAsiaTheme="minorEastAsia" w:hAnsiTheme="minorHAnsi" w:cstheme="minorBidi"/>
-        <w:sz w:val="22"/>
-        <w:szCs w:val="22"/>
-        <w:lang w:val="en-US" w:eastAsia="en-US" w:bidi="ar-SA"/>
-      </w:rPr>
-    </w:rPrDefault>
-    <w:pPrDefault>
-      <w:pPr>
-        <w:spacing w:after="160" w:line="259" w:lineRule="auto"/>
-      </w:pPr>
-    </w:pPrDefault>
-  </w:docDefaults>
-  <w:latentStyles w:defLockedState="0" w:defUIPriority="99" w:defSemiHidden="0" w:defUnhideWhenUsed="0" w:defQFormat="0" w:count="375">
-    <w:lsdException w:name="Normal" w:uiPriority="0" w:qFormat="1"/>
-    <w:lsdException w:name="heading 1" w:uiPriority="9" w:qFormat="1"/>
-    <w:lsdException w:name="heading 2" w:semiHidden="1" w:uiPriority="9" w:unhideWhenUsed="1" w:qFormat="1"/>
-    <w:lsdException w:name="heading 3" w:semiHidden="1" w:uiPriority="9" w:unhideWhenUsed="1" w:qFormat="1"/>
-    <w:lsdException w:name="heading 4" w:semiHidden="1" w:uiPriority="9" w:unhideWhenUsed="1" w:qFormat="1"/>
-    <w:lsdException w:name="heading 5" w:semiHidden="1" w:uiPriority="9" w:unhideWhenUsed="1" w:qFormat="1"/>
-    <w:lsdException w:name="heading 6" w:semiHidden="1" w:uiPriority="9" w:unhideWhenUsed="1" w:qFormat="1"/>
-    <w:lsdException w:name="heading 7" w:semiHidden="1" w:uiPriority="9" w:unhideWhenUsed="1" w:qFormat="1"/>
-    <w:lsdException w:name="heading 8" w:semiHidden="1" w:uiPriority="9" w:unhideWhenUsed="1" w:qFormat="1"/>
-    <w:lsdException w:name="heading 9" w:semiHidden="1" w:uiPriority="9" w:unhideWhenUsed="1" w:qFormat="1"/>
-    <w:lsdException w:name="index 1" w:semiHidden="1" w:unhideWhenUsed="1"/>
-    <w:lsdException w:name="index 2" w:semiHidden="1" w:unhideWhenUsed="1"/>
-    <w:lsdException w:name="index 3" w:semiHidden="1" w:unhideWhenUsed="1"/>
-    <w:lsdException w:name="index 4" w:semiHidden="1" w:unhideWhenUsed="1"/>
-    <w:lsdException w:name="index 5" w:semiHidden="1" w:unhideWhenUsed="1"/>
-    <w:lsdException w:name="index 6" w:semiHidden="1" w:unhideWhenUsed="1"/>
-    <w:lsdException w:name="index 7" w:semiHidden="1" w:unhideWhenUsed="1"/>
-    <w:lsdException w:name="index 8" w:semiHidden="1" w:unhideWhenUsed="1"/>
-    <w:lsdException w:name="index 9" w:semiHidden="1" w:unhideWhenUsed="1"/>
-    <w:lsdException w:name="toc 1" w:semiHidden="1" w:uiPriority="39" w:unhideWhenUsed="1"/>
-    <w:lsdException w:name="toc 2" w:semiHidden="1" w:uiPriority="39" w:unhideWhenUsed="1"/>
-    <w:lsdException w:name="toc 3" w:semiHidden="1" w:uiPriority="39" w:unhideWhenUsed="1"/>
-    <w:lsdException w:name="toc 4" w:semiHidden="1" w:uiPriority="39" w:unhideWhenUsed="1"/>
-    <w:lsdException w:name="toc 5" w:semiHidden="1" w:uiPriority="39" w:unhideWhenUsed="1"/>
-    <w:lsdException w:name="toc 6" w:semiHidden="1" w:uiPriority="39" w:unhideWhenUsed="1"/>
-    <w:lsdException w:name="toc 7" w:semiHidden="1" w:uiPriority="39" w:unhideWhenUsed="1"/>
-    <w:lsdException w:name="toc 8" w:semiHidden="1" w:uiPriority="39" w:unhideWhenUsed="1"/>
-    <w:lsdException w:name="toc 9" w:semiHidden="1" w:uiPriority="39" w:unhideWhenUsed="1"/>
-    <w:lsdException w:name="Normal Indent" w:semiHidden="1" w:unhideWhenUsed="1"/>
-    <w:lsdException w:name="footnote text" w:semiHidden="1" w:unhideWhenUsed="1"/>
-    <w:lsdException w:name="annotation text" w:semiHidden="1" w:unhideWhenUsed="1"/>
-    <w:lsdException w:name="header" w:semiHidden="1" w:unhideWhenUsed="1"/>
-    <w:lsdException w:name="footer" w:semiHidden="1" w:unhideWhenUsed="1"/>
-    <w:lsdException w:name="index heading" w:semiHidden="1" w:unhideWhenUsed="1"/>
-    <w:lsdException w:name="caption" w:semiHidden="1" w:uiPriority="35" w:unhideWhenUsed="1" w:qFormat="1"/>
-    <w:lsdException w:name="table of figures" w:semiHidden="1" w:unhideWhenUsed="1"/>
-    <w:lsdException w:name="envelope address" w:semiHidden="1" w:unhideWhenUsed="1"/>
-    <w:lsdException w:name="envelope return" w:semiHidden="1" w:unhideWhenUsed="1"/>
-    <w:lsdException w:name="footnote reference" w:semiHidden="1" w:unhideWhenUsed="1"/>
-    <w:lsdException w:name="annotation reference" w:semiHidden="1" w:unhideWhenUsed="1"/>
-    <w:lsdException w:name="line number" w:semiHidden="1" w:unhideWhenUsed="1"/>
-    <w:lsdException w:name="page number" w:semiHidden="1" w:unhideWhenUsed="1"/>
-    <w:lsdException w:name="endnote reference" w:semiHidden="1" w:unhideWhenUsed="1"/>
-    <w:lsdException w:name="endnote text" w:semiHidden="1" w:unhideWhenUsed="1"/>
-    <w:lsdException w:name="table of authorities" w:semiHidden="1" w:unhideWhenUsed="1"/>
-    <w:lsdException w:name="macro" w:semiHidden="1" w:unhideWhenUsed="1"/>
-    <w:lsdException w:name="toa heading" w:semiHidden="1" w:unhideWhenUsed="1"/>
-    <w:lsdException w:name="List" w:semiHidden="1" w:unhideWhenUsed="1"/>
-    <w:lsdException w:name="List Bullet" w:semiHidden="1" w:unhideWhenUsed="1"/>
-    <w:lsdException w:name="List Number" w:semiHidden="1" w:unhideWhenUsed="1"/>
-    <w:lsdException w:name="List 2" w:semiHidden="1" w:unhideWhenUsed="1"/>
-    <w:lsdException w:name="List 3" w:semiHidden="1" w:unhideWhenUsed="1"/>
-    <w:lsdException w:name="List 4" w:semiHidden="1" w:unhideWhenUsed="1"/>
-    <w:lsdException w:name="List 5" w:semiHidden="1" w:unhideWhenUsed="1"/>
-    <w:lsdException w:name="List Bullet 2" w:semiHidden="1" w:unhideWhenUsed="1"/>
-    <w:lsdException w:name="List Bullet 3" w:semiHidden="1" w:unhideWhenUsed="1"/>
-    <w:lsdException w:name="List Bullet 4" w:semiHidden="1" w:unhideWhenUsed="1"/>
-    <w:lsdException w:name="List Bullet 5" w:semiHidden="1" w:unhideWhenUsed="1"/>
-    <w:lsdException w:name="List Number 2" w:semiHidden="1" w:unhideWhenUsed="1"/>
-    <w:lsdException w:name="List Number 3" w:semiHidden="1" w:unhideWhenUsed="1"/>
-    <w:lsdException w:name="List Number 4" w:semiHidden="1" w:unhideWhenUsed="1"/>
-    <w:lsdException w:name="List Number 5" w:semiHidden="1" w:unhideWhenUsed="1"/>
-    <w:lsdException w:name="Title" w:uiPriority="10" w:qFormat="1"/>
-    <w:lsdException w:name="Closing" w:semiHidden="1" w:unhideWhenUsed="1"/>
-    <w:lsdException w:name="Signature" w:semiHidden="1" w:unhideWhenUsed="1"/>
-    <w:lsdException w:name="Default Paragraph Font" w:semiHidden="1" w:uiPriority="1" w:unhideWhenUsed="1"/>
-    <w:lsdException w:name="Body Text" w:semiHidden="1" w:unhideWhenUsed="1"/>
-    <w:lsdException w:name="Body Text Indent" w:semiHidden="1" w:unhideWhenUsed="1"/>
-    <w:lsdException w:name="List Continue" w:semiHidden="1" w:unhideWhenUsed="1"/>
-    <w:lsdException w:name="List Continue 2" w:semiHidden="1" w:unhideWhenUsed="1"/>
-    <w:lsdException w:name="List Continue 3" w:semiHidden="1" w:unhideWhenUsed="1"/>
-    <w:lsdException w:name="List Continue 4" w:semiHidden="1" w:unhideWhenUsed="1"/>
-    <w:lsdException w:name="List Continue 5" w:semiHidden="1" w:unhideWhenUsed="1"/>
-    <w:lsdException w:name="Message Header" w:semiHidden="1" w:unhideWhenUsed="1"/>
-    <w:lsdException w:name="Subtitle" w:uiPriority="11" w:qFormat="1"/>
-    <w:lsdException w:name="Salutation" w:semiHidden="1" w:unhideWhenUsed="1"/>
-    <w:lsdException w:name="Date" w:semiHidden="1" w:unhideWhenUsed="1"/>
-    <w:lsdException w:name="Body Text First Indent" w:semiHidden="1" w:unhideWhenUsed="1"/>
-    <w:lsdException w:name="Body Text First Indent 2" w:semiHidden="1" w:unhideWhenUsed="1"/>
-    <w:lsdException w:name="Note Heading" w:semiHidden="1" w:unhideWhenUsed="1"/>
-    <w:lsdException w:name="Body Text 2" w:semiHidden="1" w:unhideWhenUsed="1"/>
-    <w:lsdException w:name="Body Text 3" w:semiHidden="1" w:unhideWhenUsed="1"/>
-    <w:lsdException w:name="Body Text Indent 2" w:semiHidden="1" w:unhideWhenUsed="1"/>
-    <w:lsdException w:name="Body Text Indent 3" w:semiHidden="1" w:unhideWhenUsed="1"/>
-    <w:lsdException w:name="Block Text" w:semiHidden="1" w:unhideWhenUsed="1"/>
-    <w:lsdException w:name="Hyperlink" w:semiHidden="1" w:unhideWhenUsed="1"/>
-    <w:lsdException w:name="FollowedHyperlink" w:semiHidden="1" w:unhideWhenUsed="1"/>
-    <w:lsdException w:name="Strong" w:uiPriority="22" w:qFormat="1"/>
-    <w:lsdException w:name="Emphasis" w:uiPriority="20" w:qFormat="1"/>
-    <w:lsdException w:name="Document Map" w:semiHidden="1" w:unhideWhenUsed="1"/>
-    <w:lsdException w:name="Plain Text" w:semiHidden="1" w:unhideWhenUsed="1"/>
-    <w:lsdException w:name="E-mail Signature" w:semiHidden="1" w:unhideWhenUsed="1"/>
-    <w:lsdException w:name="HTML Top of Form" w:semiHidden="1" w:unhideWhenUsed="1"/>
-    <w:lsdException w:name="HTML Bottom of Form" w:semiHidden="1" w:unhideWhenUsed="1"/>
-    <w:lsdException w:name="Normal (Web)" w:semiHidden="1" w:unhideWhenUsed="1"/>
-    <w:lsdException w:name="HTML Acronym" w:semiHidden="1" w:unhideWhenUsed="1"/>
-    <w:lsdException w:name="HTML Address" w:semiHidden="1" w:unhideWhenUsed="1"/>
-    <w:lsdException w:name="HTML Cite" w:semiHidden="1" w:unhideWhenUsed="1"/>
-    <w:lsdException w:name="HTML Code" w:semiHidden="1" w:unhideWhenUsed="1"/>
-    <w:lsdException w:name="HTML Definition" w:semiHidden="1" w:unhideWhenUsed="1"/>
-    <w:lsdException w:name="HTML Keyboard" w:semiHidden="1" w:unhideWhenUsed="1"/>
-    <w:lsdException w:name="HTML Preformatted" w:semiHidden="1" w:unhideWhenUsed="1"/>
-    <w:lsdException w:name="HTML Sample" w:semiHidden="1" w:unhideWhenUsed="1"/>
-    <w:lsdException w:name="HTML Typewriter" w:semiHidden="1" w:unhideWhenUsed="1"/>
-    <w:lsdException w:name="HTML Variable" w:semiHidden="1" w:unhideWhenUsed="1"/>
-    <w:lsdException w:name="Normal Table" w:semiHidden="1" w:unhideWhenUsed="1"/>
-    <w:lsdException w:name="annotation subject" w:semiHidden="1" w:unhideWhenUsed="1"/>
-    <w:lsdException w:name="No List" w:semiHidden="1" w:unhideWhenUsed="1"/>
-    <w:lsdException w:name="Outline List 1" w:semiHidden="1" w:unhideWhenUsed="1"/>
-    <w:lsdException w:name="Outline List 2" w:semiHidden="1" w:unhideWhenUsed="1"/>
-    <w:lsdException w:name="Outline List 3" w:semiHidden="1" w:unhideWhenUsed="1"/>
-    <w:lsdException w:name="Table Simple 1" w:semiHidden="1" w:unhideWhenUsed="1"/>
-    <w:lsdException w:name="Table Simple 2" w:semiHidden="1" w:unhideWhenUsed="1"/>
-    <w:lsdException w:name="Table Simple 3" w:semiHidden="1" w:unhideWhenUsed="1"/>
-    <w:lsdException w:name="Table Classic 1" w:semiHidden="1" w:unhideWhenUsed="1"/>
-    <w:lsdException w:name="Table Classic 2" w:semiHidden="1" w:unhideWhenUsed="1"/>
-    <w:lsdException w:name="Table Classic 3" w:semiHidden="1" w:unhideWhenUsed="1"/>
-    <w:lsdException w:name="Table Classic 4" w:semiHidden="1" w:unhideWhenUsed="1"/>
-    <w:lsdException w:name="Table Colorful 1" w:semiHidden="1" w:unhideWhenUsed="1"/>
-    <w:lsdException w:name="Table Colorful 2" w:semiHidden="1" w:unhideWhenUsed="1"/>
-    <w:lsdException w:name="Table Colorful 3" w:semiHidden="1" w:unhideWhenUsed="1"/>
-    <w:lsdException w:name="Table Columns 1" w:semiHidden="1" w:unhideWhenUsed="1"/>
-    <w:lsdException w:name="Table Columns 2" w:semiHidden="1" w:unhideWhenUsed="1"/>
-    <w:lsdException w:name="Table Columns 3" w:semiHidden="1" w:unhideWhenUsed="1"/>
-    <w:lsdException w:name="Table Columns 4" w:semiHidden="1" w:unhideWhenUsed="1"/>
-    <w:lsdException w:name="Table Columns 5" w:semiHidden="1" w:unhideWhenUsed="1"/>
-    <w:lsdException w:name="Table Grid 1" w:semiHidden="1" w:unhideWhenUsed="1"/>
-    <w:lsdException w:name="Table Grid 2" w:semiHidden="1" w:unhideWhenUsed="1"/>
-    <w:lsdException w:name="Table Grid 3" w:semiHidden="1" w:unhideWhenUsed="1"/>
-    <w:lsdException w:name="Table Grid 4" w:semiHidden="1" w:unhideWhenUsed="1"/>
-    <w:lsdException w:name="Table Grid 5" w:semiHidden="1" w:unhideWhenUsed="1"/>
-    <w:lsdException w:name="Table Grid 6" w:semiHidden="1" w:unhideWhenUsed="1"/>
-    <w:lsdException w:name="Table Grid 7" w:semiHidden="1" w:unhideWhenUsed="1"/>
-    <w:lsdException w:name="Table Grid 8" w:semiHidden="1" w:unhideWhenUsed="1"/>
-    <w:lsdException w:name="Table List 1" w:semiHidden="1" w:unhideWhenUsed="1"/>
-    <w:lsdException w:name="Table List 2" w:semiHidden="1" w:unhideWhenUsed="1"/>
-    <w:lsdException w:name="Table List 3" w:semiHidden="1" w:unhideWhenUsed="1"/>
-    <w:lsdException w:name="Table List 4" w:semiHidden="1" w:unhideWhenUsed="1"/>
-    <w:lsdException w:name="Table List 5" w:semiHidden="1" w:unhideWhenUsed="1"/>
-    <w:lsdException w:name="Table List 6" w:semiHidden="1" w:unhideWhenUsed="1"/>
-    <w:lsdException w:name="Table List 7" w:semiHidden="1" w:unhideWhenUsed="1"/>
-    <w:lsdException w:name="Table List 8" w:semiHidden="1" w:unhideWhenUsed="1"/>
-    <w:lsdException w:name="Table 3D effects 1" w:semiHidden="1" w:unhideWhenUsed="1"/>
-    <w:lsdException w:name="Table 3D effects 2" w:semiHidden="1" w:unhideWhenUsed="1"/>
-    <w:lsdException w:name="Table 3D effects 3" w:semiHidden="1" w:unhideWhenUsed="1"/>
-    <w:lsdException w:name="Table Contemporary" w:semiHidden="1" w:unhideWhenUsed="1"/>
-    <w:lsdException w:name="Table Elegant" w:semiHidden="1" w:unhideWhenUsed="1"/>
-    <w:lsdException w:name="Table Professional" w:semiHidden="1" w:unhideWhenUsed="1"/>
-    <w:lsdException w:name="Table Subtle 1" w:semiHidden="1" w:unhideWhenUsed="1"/>
-    <w:lsdException w:name="Table Subtle 2" w:semiHidden="1" w:unhideWhenUsed="1"/>
-    <w:lsdException w:name="Table Web 1" w:semiHidden="1" w:unhideWhenUsed="1"/>
-    <w:lsdException w:name="Table Web 2" w:semiHidden="1" w:unhideWhenUsed="1"/>
-    <w:lsdException w:name="Table Web 3" w:semiHidden="1" w:unhideWhenUsed="1"/>
-    <w:lsdException w:name="Balloon Text" w:semiHidden="1" w:unhideWhenUsed="1"/>
-    <w:lsdException w:name="Table Grid" w:uiPriority="39"/>
-    <w:lsdException w:name="Table Theme" w:semiHidden="1" w:unhideWhenUsed="1"/>
-    <w:lsdException w:name="Placeholder Text" w:semiHidden="1"/>
-    <w:lsdException w:name="No Spacing" w:uiPriority="1" w:qFormat="1"/>
-    <w:lsdException w:name="Light Shading" w:uiPriority="60"/>
-    <w:lsdException w:name="Light List" w:uiPriority="61"/>
-    <w:lsdException w:name="Light Grid" w:uiPriority="62"/>
-    <w:lsdException w:name="Medium Shading 1" w:uiPriority="63"/>
-    <w:lsdException w:name="Medium Shading 2" w:uiPriority="64"/>
-    <w:lsdException w:name="Medium List 1" w:uiPriority="65"/>
-    <w:lsdException w:name="Medium List 2" w:uiPriority="66"/>
-    <w:lsdException w:name="Medium Grid 1" w:uiPriority="67"/>
-    <w:lsdException w:name="Medium Grid 2" w:uiPriority="68"/>
-    <w:lsdException w:name="Medium Grid 3" w:uiPriority="69"/>
-    <w:lsdException w:name="Dark List" w:uiPriority="70"/>
-    <w:lsdException w:name="Colorful Shading" w:uiPriority="71"/>
-    <w:lsdException w:name="Colorful List" w:uiPriority="72"/>
-    <w:lsdException w:name="Colorful Grid" w:uiPriority="73"/>
-    <w:lsdException w:name="Light Shading Accent 1" w:uiPriority="60"/>
-    <w:lsdException w:name="Light List Accent 1" w:uiPriority="61"/>
-    <w:lsdException w:name="Light Grid Accent 1" w:uiPriority="62"/>
-    <w:lsdException w:name="Medium Shading 1 Accent 1" w:uiPriority="63"/>
-    <w:lsdException w:name="Medium Shading 2 Accent 1" w:uiPriority="64"/>
-    <w:lsdException w:name="Medium List 1 Accent 1" w:uiPriority="65"/>
-    <w:lsdException w:name="Revision" w:semiHidden="1"/>
-    <w:lsdException w:name="List Paragraph" w:uiPriority="34" w:qFormat="1"/>
-    <w:lsdException w:name="Quote" w:uiPriority="29" w:qFormat="1"/>
-    <w:lsdException w:name="Intense Quote" w:uiPriority="30" w:qFormat="1"/>
-    <w:lsdException w:name="Medium List 2 Accent 1" w:uiPriority="66"/>
-    <w:lsdException w:name="Medium Grid 1 Accent 1" w:uiPriority="67"/>
-    <w:lsdException w:name="Medium Grid 2 Accent 1" w:uiPriority="68"/>
-    <w:lsdException w:name="Medium Grid 3 Accent 1" w:uiPriority="69"/>
-    <w:lsdException w:name="Dark List Accent 1" w:uiPriority="70"/>
-    <w:lsdException w:name="Colorful Shading Accent 1" w:uiPriority="71"/>
-    <w:lsdException w:name="Colorful List Accent 1" w:uiPriority="72"/>
-    <w:lsdException w:name="Colorful Grid Accent 1" w:uiPriority="73"/>
-    <w:lsdException w:name="Light Shading Accent 2" w:uiPriority="60"/>
-    <w:lsdException w:name="Light List Accent 2" w:uiPriority="61"/>
-    <w:lsdException w:name="Light Grid Accent 2" w:uiPriority="62"/>
-    <w:lsdException w:name="Medium Shading 1 Accent 2" w:uiPriority="63"/>
-    <w:lsdException w:name="Medium Shading 2 Accent 2" w:uiPriority="64"/>
-    <w:lsdException w:name="Medium List 1 Accent 2" w:uiPriority="65"/>
-    <w:lsdException w:name="Medium List 2 Accent 2" w:uiPriority="66"/>
-    <w:lsdException w:name="Medium Grid 1 Accent 2" w:uiPriority="67"/>
-    <w:lsdException w:name="Medium Grid 2 Accent 2" w:uiPriority="68"/>
-    <w:lsdException w:name="Medium Grid 3 Accent 2" w:uiPriority="69"/>
-    <w:lsdException w:name="Dark List Accent 2" w:uiPriority="70"/>
-    <w:lsdException w:name="Colorful Shading Accent 2" w:uiPriority="71"/>
-    <w:lsdException w:name="Colorful List Accent 2" w:uiPriority="72"/>
-    <w:lsdException w:name="Colorful Grid Accent 2" w:uiPriority="73"/>
-    <w:lsdException w:name="Light Shading Accent 3" w:uiPriority="60"/>
-    <w:lsdException w:name="Light List Accent 3" w:uiPriority="61"/>
-    <w:lsdException w:name="Light Grid Accent 3" w:uiPriority="62"/>
-    <w:lsdException w:name="Medium Shading 1 Accent 3" w:uiPriority="63"/>
-    <w:lsdException w:name="Medium Shading 2 Accent 3" w:uiPriority="64"/>
-    <w:lsdException w:name="Medium List 1 Accent 3" w:uiPriority="65"/>
-    <w:lsdException w:name="Medium List 2 Accent 3" w:uiPriority="66"/>
-    <w:lsdException w:name="Medium Grid 1 Accent 3" w:uiPriority="67"/>
-    <w:lsdException w:name="Medium Grid 2 Accent 3" w:uiPriority="68"/>
-    <w:lsdException w:name="Medium Grid 3 Accent 3" w:uiPriority="69"/>
-    <w:lsdException w:name="Dark List Accent 3" w:uiPriority="70"/>
-    <w:lsdException w:name="Colorful Shading Accent 3" w:uiPriority="71"/>
-    <w:lsdException w:name="Colorful List Accent 3" w:uiPriority="72"/>
-    <w:lsdException w:name="Colorful Grid Accent 3" w:uiPriority="73"/>
-    <w:lsdException w:name="Light Shading Accent 4" w:uiPriority="60"/>
-    <w:lsdException w:name="Light List Accent 4" w:uiPriority="61"/>
-    <w:lsdException w:name="Light Grid Accent 4" w:uiPriority="62"/>
-    <w:lsdException w:name="Medium Shading 1 Accent 4" w:uiPriority="63"/>
-    <w:lsdException w:name="Medium Shading 2 Accent 4" w:uiPriority="64"/>
-    <w:lsdException w:name="Medium List 1 Accent 4" w:uiPriority="65"/>
-    <w:lsdException w:name="Medium List 2 Accent 4" w:uiPriority="66"/>
-    <w:lsdException w:name="Medium Grid 1 Accent 4" w:uiPriority="67"/>
-    <w:lsdException w:name="Medium Grid 2 Accent 4" w:uiPriority="68"/>
-    <w:lsdException w:name="Medium Grid 3 Accent 4" w:uiPriority="69"/>
-    <w:lsdException w:name="Dark List Accent 4" w:uiPriority="70"/>
-    <w:lsdException w:name="Colorful Shading Accent 4" w:uiPriority="71"/>
-    <w:lsdException w:name="Colorful List Accent 4" w:uiPriority="72"/>
-    <w:lsdException w:name="Colorful Grid Accent 4" w:uiPriority="73"/>
-    <w:lsdException w:name="Light Shading Accent 5" w:uiPriority="60"/>
-    <w:lsdException w:name="Light List Accent 5" w:uiPriority="61"/>
-    <w:lsdException w:name="Light Grid Accent 5" w:uiPriority="62"/>
-    <w:lsdException w:name="Medium Shading 1 Accent 5" w:uiPriority="63"/>
-    <w:lsdException w:name="Medium Shading 2 Accent 5" w:uiPriority="64"/>
-    <w:lsdException w:name="Medium List 1 Accent 5" w:uiPriority="65"/>
-    <w:lsdException w:name="Medium List 2 Accent 5" w:uiPriority="66"/>
-    <w:lsdException w:name="Medium Grid 1 Accent 5" w:uiPriority="67"/>
-    <w:lsdException w:name="Medium Grid 2 Accent 5" w:uiPriority="68"/>
-    <w:lsdException w:name="Medium Grid 3 Accent 5" w:uiPriority="69"/>
-    <w:lsdException w:name="Dark List Accent 5" w:uiPriority="70"/>
-    <w:lsdException w:name="Colorful Shading Accent 5" w:uiPriority="71"/>
-    <w:lsdException w:name="Colorful List Accent 5" w:uiPriority="72"/>
-    <w:lsdException w:name="Colorful Grid Accent 5" w:uiPriority="73"/>
-    <w:lsdException w:name="Light Shading Accent 6" w:uiPriority="60"/>
-    <w:lsdException w:name="Light List Accent 6" w:uiPriority="61"/>
-    <w:lsdException w:name="Light Grid Accent 6" w:uiPriority="62"/>
-    <w:lsdException w:name="Medium Shading 1 Accent 6" w:uiPriority="63"/>
-    <w:lsdException w:name="Medium Shading 2 Accent 6" w:uiPriority="64"/>
-    <w:lsdException w:name="Medium List 1 Accent 6" w:uiPriority="65"/>
-    <w:lsdException w:name="Medium List 2 Accent 6" w:uiPriority="66"/>
-    <w:lsdException w:name="Medium Grid 1 Accent 6" w:uiPriority="67"/>
-    <w:lsdException w:name="Medium Grid 2 Accent 6" w:uiPriority="68"/>
-    <w:lsdException w:name="Medium Grid 3 Accent 6" w:uiPriority="69"/>
-    <w:lsdException w:name="Dark List Accent 6" w:uiPriority="70"/>
-    <w:lsdException w:name="Colorful Shading Accent 6" w:uiPriority="71"/>
-    <w:lsdException w:name="Colorful List Accent 6" w:uiPriority="72"/>
-    <w:lsdException w:name="Colorful Grid Accent 6" w:uiPriority="73"/>
-    <w:lsdException w:name="Subtle Emphasis" w:uiPriority="19" w:qFormat="1"/>
-    <w:lsdException w:name="Intense Emphasis" w:uiPriority="21" w:qFormat="1"/>
-    <w:lsdException w:name="Subtle Reference" w:uiPriority="31" w:qFormat="1"/>
-    <w:lsdException w:name="Intense Reference" w:uiPriority="32" w:qFormat="1"/>
-    <w:lsdException w:name="Book Title" w:uiPriority="33" w:qFormat="1"/>
-    <w:lsdException w:name="Bibliography" w:semiHidden="1" w:uiPriority="37" w:unhideWhenUsed="1"/>
-    <w:lsdException w:name="TOC Heading" w:semiHidden="1" w:uiPriority="39" w:unhideWhenUsed="1" w:qFormat="1"/>
-    <w:lsdException w:name="Plain Table 1" w:uiPriority="41"/>
-    <w:lsdException w:name="Plain Table 2" w:uiPriority="42"/>
-    <w:lsdException w:name="Plain Table 3" w:uiPriority="43"/>
-    <w:lsdException w:name="Plain Table 4" w:uiPriority="44"/>
-    <w:lsdException w:name="Plain Table 5" w:uiPriority="45"/>
-    <w:lsdException w:name="Grid Table Light" w:uiPriority="40"/>
-    <w:lsdException w:name="Grid Table 1 Light" w:uiPriority="46"/>
-    <w:lsdException w:name="Grid Table 2" w:uiPriority="47"/>
-    <w:lsdException w:name="Grid Table 3" w:uiPriority="48"/>
-    <w:lsdException w:name="Grid Table 4" w:uiPriority="49"/>
-    <w:lsdException w:name="Grid Table 5 Dark" w:uiPriority="50"/>
-    <w:lsdException w:name="Grid Table 6 Colorful" w:uiPriority="51"/>
-    <w:lsdException w:name="Grid Table 7 Colorful" w:uiPriority="52"/>
-    <w:lsdException w:name="Grid Table 1 Light Accent 1" w:uiPriority="46"/>
-    <w:lsdException w:name="Grid Table 2 Accent 1" w:uiPriority="47"/>
-    <w:lsdException w:name="Grid Table 3 Accent 1" w:uiPriority="48"/>
-    <w:lsdException w:name="Grid Table 4 Accent 1" w:uiPriority="49"/>
-    <w:lsdException w:name="Grid Table 5 Dark Accent 1" w:uiPriority="50"/>
-    <w:lsdException w:name="Grid Table 6 Colorful Accent 1" w:uiPriority="51"/>
-    <w:lsdException w:name="Grid Table 7 Colorful Accent 1" w:uiPriority="52"/>
-    <w:lsdException w:name="Grid Table 1 Light Accent 2" w:uiPriority="46"/>
-    <w:lsdException w:name="Grid Table 2 Accent 2" w:uiPriority="47"/>
-    <w:lsdException w:name="Grid Table 3 Accent 2" w:uiPriority="48"/>
-    <w:lsdException w:name="Grid Table 4 Accent 2" w:uiPriority="49"/>
-    <w:lsdException w:name="Grid Table 5 Dark Accent 2" w:uiPriority="50"/>
-    <w:lsdException w:name="Grid Table 6 Colorful Accent 2" w:uiPriority="51"/>
-    <w:lsdException w:name="Grid Table 7 Colorful Accent 2" w:uiPriority="52"/>
-    <w:lsdException w:name="Grid Table 1 Light Accent 3" w:uiPriority="46"/>
-    <w:lsdException w:name="Grid Table 2 Accent 3" w:uiPriority="47"/>
-    <w:lsdException w:name="Grid Table 3 Accent 3" w:uiPriority="48"/>
-    <w:lsdException w:name="Grid Table 4 Accent 3" w:uiPriority="49"/>
-    <w:lsdException w:name="Grid Table 5 Dark Accent 3" w:uiPriority="50"/>
-    <w:lsdException w:name="Grid Table 6 Colorful Accent 3" w:uiPriority="51"/>
-    <w:lsdException w:name="Grid Table 7 Colorful Accent 3" w:uiPriority="52"/>
-    <w:lsdException w:name="Grid Table 1 Light Accent 4" w:uiPriority="46"/>
-    <w:lsdException w:name="Grid Table 2 Accent 4" w:uiPriority="47"/>
-    <w:lsdException w:name="Grid Table 3 Accent 4" w:uiPriority="48"/>
-    <w:lsdException w:name="Grid Table 4 Accent 4" w:uiPriority="49"/>
-    <w:lsdException w:name="Grid Table 5 Dark Accent 4" w:uiPriority="50"/>
-    <w:lsdException w:name="Grid Table 6 Colorful Accent 4" w:uiPriority="51"/>
-    <w:lsdException w:name="Grid Table 7 Colorful Accent 4" w:uiPriority="52"/>
-    <w:lsdException w:name="Grid Table 1 Light Accent 5" w:uiPriority="46"/>
-    <w:lsdException w:name="Grid Table 2 Accent 5" w:uiPriority="47"/>
-    <w:lsdException w:name="Grid Table 3 Accent 5" w:uiPriority="48"/>
-    <w:lsdException w:name="Grid Table 4 Accent 5" w:uiPriority="49"/>
-    <w:lsdException w:name="Grid Table 5 Dark Accent 5" w:uiPriority="50"/>
-    <w:lsdException w:name="Grid Table 6 Colorful Accent 5" w:uiPriority="51"/>
-    <w:lsdException w:name="Grid Table 7 Colorful Accent 5" w:uiPriority="52"/>
-    <w:lsdException w:name="Grid Table 1 Light Accent 6" w:uiPriority="46"/>
-    <w:lsdException w:name="Grid Table 2 Accent 6" w:uiPriority="47"/>
-    <w:lsdException w:name="Grid Table 3 Accent 6" w:uiPriority="48"/>
-    <w:lsdException w:name="Grid Table 4 Accent 6" w:uiPriority="49"/>
-    <w:lsdException w:name="Grid Table 5 Dark Accent 6" w:uiPriority="50"/>
-    <w:lsdException w:name="Grid Table 6 Colorful Accent 6" w:uiPriority="51"/>
-    <w:lsdException w:name="Grid Table 7 Colorful Accent 6" w:uiPriority="52"/>
-    <w:lsdException w:name="List Table 1 Light" w:uiPriority="46"/>
-    <w:lsdException w:name="List Table 2" w:uiPriority="47"/>
-    <w:lsdException w:name="List Table 3" w:uiPriority="48"/>
-    <w:lsdException w:name="List Table 4" w:uiPriority="49"/>
-    <w:lsdException w:name="List Table 5 Dark" w:uiPriority="50"/>
-    <w:lsdException w:name="List Table 6 Colorful" w:uiPriority="51"/>
-    <w:lsdException w:name="List Table 7 Colorful" w:uiPriority="52"/>
-    <w:lsdException w:name="List Table 1 Light Accent 1" w:uiPriority="46"/>
-    <w:lsdException w:name="List Table 2 Accent 1" w:uiPriority="47"/>
-    <w:lsdException w:name="List Table 3 Accent 1" w:uiPriority="48"/>
-    <w:lsdException w:name="List Table 4 Accent 1" w:uiPriority="49"/>
-    <w:lsdException w:name="List Table 5 Dark Accent 1" w:uiPriority="50"/>
-    <w:lsdException w:name="List Table 6 Colorful Accent 1" w:uiPriority="51"/>
-    <w:lsdException w:name="List Table 7 Colorful Accent 1" w:uiPriority="52"/>
-    <w:lsdException w:name="List Table 1 Light Accent 2" w:uiPriority="46"/>
-    <w:lsdException w:name="List Table 2 Accent 2" w:uiPriority="47"/>
-    <w:lsdException w:name="List Table 3 Accent 2" w:uiPriority="48"/>
-    <w:lsdException w:name="List Table 4 Accent 2" w:uiPriority="49"/>
-    <w:lsdException w:name="List Table 5 Dark Accent 2" w:uiPriority="50"/>
-    <w:lsdException w:name="List Table 6 Colorful Accent 2" w:uiPriority="51"/>
-    <w:lsdException w:name="List Table 7 Colorful Accent 2" w:uiPriority="52"/>
-    <w:lsdException w:name="List Table 1 Light Accent 3" w:uiPriority="46"/>
-    <w:lsdException w:name="List Table 2 Accent 3" w:uiPriority="47"/>
-    <w:lsdException w:name="List Table 3 Accent 3" w:uiPriority="48"/>
-    <w:lsdException w:name="List Table 4 Accent 3" w:uiPriority="49"/>
-    <w:lsdException w:name="List Table 5 Dark Accent 3" w:uiPriority="50"/>
-    <w:lsdException w:name="List Table 6 Colorful Accent 3" w:uiPriority="51"/>
-    <w:lsdException w:name="List Table 7 Colorful Accent 3" w:uiPriority="52"/>
-    <w:lsdException w:name="List Table 1 Light Accent 4" w:uiPriority="46"/>
-    <w:lsdException w:name="List Table 2 Accent 4" w:uiPriority="47"/>
-    <w:lsdException w:name="List Table 3 Accent 4" w:uiPriority="48"/>
-    <w:lsdException w:name="List Table 4 Accent 4" w:uiPriority="49"/>
-    <w:lsdException w:name="List Table 5 Dark Accent 4" w:uiPriority="50"/>
-    <w:lsdException w:name="List Table 6 Colorful Accent 4" w:uiPriority="51"/>
-    <w:lsdException w:name="List Table 7 Colorful Accent 4" w:uiPriority="52"/>
-    <w:lsdException w:name="List Table 1 Light Accent 5" w:uiPriority="46"/>
-    <w:lsdException w:name="List Table 2 Accent 5" w:uiPriority="47"/>
-    <w:lsdException w:name="List Table 3 Accent 5" w:uiPriority="48"/>
-    <w:lsdException w:name="List Table 4 Accent 5" w:uiPriority="49"/>
-    <w:lsdException w:name="List Table 5 Dark Accent 5" w:uiPriority="50"/>
-    <w:lsdException w:name="List Table 6 Colorful Accent 5" w:uiPriority="51"/>
-    <w:lsdException w:name="List Table 7 Colorful Accent 5" w:uiPriority="52"/>
-    <w:lsdException w:name="List Table 1 Light Accent 6" w:uiPriority="46"/>
-    <w:lsdException w:name="List Table 2 Accent 6" w:uiPriority="47"/>
-    <w:lsdException w:name="List Table 3 Accent 6" w:uiPriority="48"/>
-    <w:lsdException w:name="List Table 4 Accent 6" w:uiPriority="49"/>
-    <w:lsdException w:name="List Table 5 Dark Accent 6" w:uiPriority="50"/>
-    <w:lsdException w:name="List Table 6 Colorful Accent 6" w:uiPriority="51"/>
-    <w:lsdException w:name="List Table 7 Colorful Accent 6" w:uiPriority="52"/>
-    <w:lsdException w:name="Mention" w:semiHidden="1" w:unhideWhenUsed="1"/>
-    <w:lsdException w:name="Smart Hyperlink" w:semiHidden="1" w:unhideWhenUsed="1"/>
-    <w:lsdException w:name="Hashtag" w:semiHidden="1" w:unhideWhenUsed="1"/>
-    <w:lsdException w:name="Unresolved Mention" w:semiHidden="1" w:unhideWhenUsed="1"/>
-  </w:latentStyles>
-  <w:style w:type="paragraph" w:default="1" w:styleId="Normal">
-    <w:name w:val="Normal"/>
-    <w:qFormat/>
-  </w:style>
-  <w:style w:type="character" w:default="1" w:styleId="DefaultParagraphFont">
-    <w:name w:val="Default Paragraph Font"/>
-    <w:uiPriority w:val="1"/>
-    <w:semiHidden/>
-    <w:unhideWhenUsed/>
-  </w:style>
-  <w:style w:type="table" w:default="1" w:styleId="TableNormal">
-    <w:name w:val="Normal Table"/>
-    <w:uiPriority w:val="99"/>
-    <w:semiHidden/>
-    <w:unhideWhenUsed/>
-    <w:tblPr>
-      <w:tblInd w:w="0" w:type="dxa"/>
-      <w:tblCellMar>
-        <w:top w:w="0" w:type="dxa"/>
-        <w:left w:w="108" w:type="dxa"/>
-        <w:bottom w:w="0" w:type="dxa"/>
-        <w:right w:w="108" w:type="dxa"/>
-      </w:tblCellMar>
-    </w:tblPr>
-  </w:style>
-  <w:style w:type="numbering" w:default="1" w:styleId="NoList">
-    <w:name w:val="No List"/>
-    <w:uiPriority w:val="99"/>
-    <w:semiHidden/>
-    <w:unhideWhenUsed/>
-  </w:style>
-  <w:style w:type="paragraph" w:customStyle="1" w:styleId="2C627E8A8D944F418D59DA564F849ABB">
-    <w:name w:val="2C627E8A8D944F418D59DA564F849ABB"/>
-    <w:rsid w:val="00C1421D"/>
-  </w:style>
-  <w:style w:type="paragraph" w:customStyle="1" w:styleId="597B0129AD754A7099DE50810190F10F">
-    <w:name w:val="597B0129AD754A7099DE50810190F10F"/>
-    <w:rsid w:val="00C1421D"/>
-  </w:style>
-  <w:style w:type="paragraph" w:customStyle="1" w:styleId="CDAEC4F0445A4C24A00D6DDEAF5A43D6">
-    <w:name w:val="CDAEC4F0445A4C24A00D6DDEAF5A43D6"/>
-    <w:rsid w:val="00C1421D"/>
-  </w:style>
-  <w:style w:type="paragraph" w:customStyle="1" w:styleId="F12E3E9957F3491EBEC6F17471EE8FF1">
-    <w:name w:val="F12E3E9957F3491EBEC6F17471EE8FF1"/>
-    <w:rsid w:val="00C1421D"/>
-  </w:style>
-</w:styles>
-</file>
-
-<file path=word/glossary/webSettings.xml><?xml version="1.0" encoding="utf-8"?>
-<w:webSettings xmlns:mc="http://schemas.openxmlformats.org/markup-compatibility/2006" xmlns:r="http://schemas.openxmlformats.org/officeDocument/2006/relationships" xmlns:w="http://schemas.openxmlformats.org/wordprocessingml/2006/main" xmlns:w14="http://schemas.microsoft.com/office/word/2010/wordml" xmlns:w15="http://schemas.microsoft.com/office/word/2012/wordml" xmlns:w16cid="http://schemas.microsoft.com/office/word/2016/wordml/cid" xmlns:w16se="http://schemas.microsoft.com/office/word/2015/wordml/symex" mc:Ignorable="w14 w15 w16se w16cid">
-  <w:optimizeForBrowser/>
-  <w:allowPNG/>
-</w:webSettings>
-</file>
-
 <file path=word/theme/theme1.xml><?xml version="1.0" encoding="utf-8"?>
 <a:theme xmlns:a="http://schemas.openxmlformats.org/drawingml/2006/main" name="Office Theme">
   <a:themeElements>
@@ -7419,7 +6887,7 @@
 </file>
 
 <file path=customXml/itemProps1.xml><?xml version="1.0" encoding="utf-8"?>
-<ds:datastoreItem xmlns:ds="http://schemas.openxmlformats.org/officeDocument/2006/customXml" ds:itemID="{4B18B58A-3E28-4F41-9990-6CB49DFA0407}">
+<ds:datastoreItem xmlns:ds="http://schemas.openxmlformats.org/officeDocument/2006/customXml" ds:itemID="{F4386D90-CD44-4FAB-8BEB-BE9C1D92CBFD}">
   <ds:schemaRefs>
     <ds:schemaRef ds:uri="http://schemas.openxmlformats.org/officeDocument/2006/bibliography"/>
   </ds:schemaRefs>

</xml_diff>